<commit_message>
Incomplete contents in Work Packages (WBS).docx Update
</commit_message>
<xml_diff>
--- a/documentation/projman/Week 4 - 7/Work Packages (WBS).docx
+++ b/documentation/projman/Week 4 - 7/Work Packages (WBS).docx
@@ -12284,6 +12284,12 @@
             </w:tcMar>
           </w:tcPr>
           <w:p>
+            <w:pPr>
+              <w:rPr>
+                <w:rFonts w:eastAsia="Times New Roman"/>
+                <w:lang w:val="en-US"/>
+              </w:rPr>
+            </w:pPr>
             <w:r>
               <w:rPr>
                 <w:rFonts w:eastAsia="Times New Roman"/>
@@ -12291,7 +12297,75 @@
               </w:rPr>
               <w:t xml:space="preserve"> </w:t>
             </w:r>
-          </w:p>
+            <w:r>
+              <w:rPr>
+                <w:rFonts w:eastAsia="Times New Roman"/>
+                <w:lang w:val="en-US"/>
+              </w:rPr>
+              <w:t>Draft of appendix:</w:t>
+            </w:r>
+          </w:p>
+          <w:p>
+            <w:pPr>
+              <w:pStyle w:val="ListParagraph"/>
+              <w:numPr>
+                <w:ilvl w:val="0"/>
+                <w:numId w:val="25"/>
+              </w:numPr>
+              <w:rPr>
+                <w:rFonts w:eastAsia="Times New Roman"/>
+                <w:lang w:val="en-US"/>
+              </w:rPr>
+            </w:pPr>
+            <w:r>
+              <w:rPr>
+                <w:rFonts w:eastAsia="Times New Roman"/>
+                <w:lang w:val="en-US"/>
+              </w:rPr>
+              <w:t>Appendix A</w:t>
+            </w:r>
+          </w:p>
+          <w:p>
+            <w:pPr>
+              <w:pStyle w:val="ListParagraph"/>
+              <w:numPr>
+                <w:ilvl w:val="0"/>
+                <w:numId w:val="25"/>
+              </w:numPr>
+              <w:rPr>
+                <w:rFonts w:eastAsia="Times New Roman"/>
+                <w:lang w:val="en-US"/>
+              </w:rPr>
+            </w:pPr>
+            <w:r>
+              <w:rPr>
+                <w:rFonts w:eastAsia="Times New Roman"/>
+                <w:lang w:val="en-US"/>
+              </w:rPr>
+              <w:t>Appendix B</w:t>
+            </w:r>
+          </w:p>
+          <w:p>
+            <w:pPr>
+              <w:pStyle w:val="ListParagraph"/>
+              <w:numPr>
+                <w:ilvl w:val="0"/>
+                <w:numId w:val="25"/>
+              </w:numPr>
+              <w:rPr>
+                <w:rFonts w:eastAsia="Times New Roman"/>
+                <w:lang w:val="en-US"/>
+              </w:rPr>
+            </w:pPr>
+            <w:r>
+              <w:rPr>
+                <w:rFonts w:eastAsia="Times New Roman"/>
+                <w:lang w:val="en-US"/>
+              </w:rPr>
+              <w:t>Appendix C</w:t>
+            </w:r>
+          </w:p>
+          <w:p/>
         </w:tc>
       </w:tr>
       <w:tr>
@@ -12341,6 +12415,143 @@
             </w:tcMar>
           </w:tcPr>
           <w:p>
+            <w:pPr>
+              <w:pStyle w:val="ListParagraph"/>
+              <w:numPr>
+                <w:ilvl w:val="0"/>
+                <w:numId w:val="26"/>
+              </w:numPr>
+            </w:pPr>
+            <w:r>
+              <w:rPr>
+                <w:rFonts w:eastAsia="Times New Roman"/>
+                <w:lang w:val="en-US"/>
+              </w:rPr>
+              <w:t xml:space="preserve">The work package is complete once the project team initially inputs the contents for the necessary appendices of the project documentation. </w:t>
+            </w:r>
+          </w:p>
+          <w:p>
+            <w:pPr>
+              <w:pStyle w:val="ListParagraph"/>
+              <w:numPr>
+                <w:ilvl w:val="0"/>
+                <w:numId w:val="26"/>
+              </w:numPr>
+            </w:pPr>
+            <w:r>
+              <w:rPr>
+                <w:rFonts w:eastAsia="Times New Roman"/>
+                <w:lang w:val="en-US"/>
+              </w:rPr>
+              <w:t xml:space="preserve">Consulation meeting with project adviser to discuss further about the initial draft of appendix </w:t>
+            </w:r>
+          </w:p>
+        </w:tc>
+      </w:tr>
+      <w:tr>
+        <w:trPr>
+          <w:trHeight w:val="300"/>
+        </w:trPr>
+        <w:tc>
+          <w:tcPr>
+            <w:tcW w:w="2265" w:type="dxa"/>
+            <w:tcBorders>
+              <w:top w:val="single" w:sz="8" w:space="0" w:color="auto"/>
+              <w:left w:val="single" w:sz="8" w:space="0" w:color="auto"/>
+              <w:bottom w:val="single" w:sz="8" w:space="0" w:color="auto"/>
+              <w:right w:val="single" w:sz="8" w:space="0" w:color="auto"/>
+            </w:tcBorders>
+            <w:tcMar>
+              <w:left w:w="108" w:type="dxa"/>
+              <w:right w:w="108" w:type="dxa"/>
+            </w:tcMar>
+          </w:tcPr>
+          <w:p>
+            <w:r>
+              <w:rPr>
+                <w:rFonts w:eastAsia="Times New Roman"/>
+                <w:b/>
+                <w:bCs/>
+                <w:sz w:val="22"/>
+                <w:szCs w:val="22"/>
+                <w:lang w:val="en-US"/>
+              </w:rPr>
+              <w:t>Assumptions:</w:t>
+            </w:r>
+          </w:p>
+        </w:tc>
+        <w:tc>
+          <w:tcPr>
+            <w:tcW w:w="7080" w:type="dxa"/>
+            <w:tcBorders>
+              <w:top w:val="single" w:sz="8" w:space="0" w:color="auto"/>
+              <w:left w:val="single" w:sz="8" w:space="0" w:color="auto"/>
+              <w:bottom w:val="single" w:sz="8" w:space="0" w:color="auto"/>
+              <w:right w:val="single" w:sz="8" w:space="0" w:color="auto"/>
+            </w:tcBorders>
+            <w:tcMar>
+              <w:left w:w="108" w:type="dxa"/>
+              <w:right w:w="108" w:type="dxa"/>
+            </w:tcMar>
+          </w:tcPr>
+          <w:p>
+            <w:pPr>
+              <w:pStyle w:val="ListParagraph"/>
+              <w:ind w:left="768"/>
+            </w:pPr>
+            <w:r>
+              <w:t>Project team should be able to produce output for certain appendices to initially have an idea for the appendix output</w:t>
+            </w:r>
+          </w:p>
+        </w:tc>
+      </w:tr>
+      <w:tr>
+        <w:trPr>
+          <w:trHeight w:val="300"/>
+        </w:trPr>
+        <w:tc>
+          <w:tcPr>
+            <w:tcW w:w="2265" w:type="dxa"/>
+            <w:tcBorders>
+              <w:top w:val="single" w:sz="8" w:space="0" w:color="auto"/>
+              <w:left w:val="single" w:sz="8" w:space="0" w:color="auto"/>
+              <w:bottom w:val="single" w:sz="8" w:space="0" w:color="auto"/>
+              <w:right w:val="single" w:sz="8" w:space="0" w:color="auto"/>
+            </w:tcBorders>
+            <w:tcMar>
+              <w:left w:w="108" w:type="dxa"/>
+              <w:right w:w="108" w:type="dxa"/>
+            </w:tcMar>
+          </w:tcPr>
+          <w:p>
+            <w:r>
+              <w:rPr>
+                <w:rFonts w:eastAsia="Times New Roman"/>
+                <w:b/>
+                <w:bCs/>
+                <w:sz w:val="22"/>
+                <w:szCs w:val="22"/>
+                <w:lang w:val="en-US"/>
+              </w:rPr>
+              <w:t>Risks:</w:t>
+            </w:r>
+          </w:p>
+        </w:tc>
+        <w:tc>
+          <w:tcPr>
+            <w:tcW w:w="7080" w:type="dxa"/>
+            <w:tcBorders>
+              <w:top w:val="single" w:sz="8" w:space="0" w:color="auto"/>
+              <w:left w:val="single" w:sz="8" w:space="0" w:color="auto"/>
+              <w:bottom w:val="single" w:sz="8" w:space="0" w:color="auto"/>
+              <w:right w:val="single" w:sz="8" w:space="0" w:color="auto"/>
+            </w:tcBorders>
+            <w:tcMar>
+              <w:left w:w="108" w:type="dxa"/>
+              <w:right w:w="108" w:type="dxa"/>
+            </w:tcMar>
+          </w:tcPr>
+          <w:p>
             <w:r>
               <w:rPr>
                 <w:rFonts w:eastAsia="Times New Roman"/>
@@ -12348,38 +12559,45 @@
               </w:rPr>
               <w:t xml:space="preserve"> </w:t>
             </w:r>
-          </w:p>
-        </w:tc>
-      </w:tr>
-      <w:tr>
-        <w:trPr>
-          <w:trHeight w:val="300"/>
-        </w:trPr>
-        <w:tc>
-          <w:tcPr>
-            <w:tcW w:w="2265" w:type="dxa"/>
-            <w:tcBorders>
-              <w:top w:val="single" w:sz="8" w:space="0" w:color="auto"/>
-              <w:left w:val="single" w:sz="8" w:space="0" w:color="auto"/>
-              <w:bottom w:val="single" w:sz="8" w:space="0" w:color="auto"/>
-              <w:right w:val="single" w:sz="8" w:space="0" w:color="auto"/>
-            </w:tcBorders>
-            <w:tcMar>
-              <w:left w:w="108" w:type="dxa"/>
-              <w:right w:w="108" w:type="dxa"/>
-            </w:tcMar>
-          </w:tcPr>
-          <w:p>
-            <w:r>
-              <w:rPr>
-                <w:rFonts w:eastAsia="Times New Roman"/>
-                <w:b/>
-                <w:bCs/>
-                <w:sz w:val="22"/>
-                <w:szCs w:val="22"/>
-                <w:lang w:val="en-US"/>
-              </w:rPr>
-              <w:t>Assumptions:</w:t>
+            <w:r>
+              <w:rPr>
+                <w:rFonts w:eastAsia="Times New Roman"/>
+                <w:lang w:val="en-US"/>
+              </w:rPr>
+              <w:t xml:space="preserve">Project team might not be able to comply with the certain outputs needed to fill in the appendix documentation part, thus cauasing delay with the project documentation development. </w:t>
+            </w:r>
+          </w:p>
+        </w:tc>
+      </w:tr>
+      <w:tr>
+        <w:trPr>
+          <w:trHeight w:val="300"/>
+        </w:trPr>
+        <w:tc>
+          <w:tcPr>
+            <w:tcW w:w="2265" w:type="dxa"/>
+            <w:tcBorders>
+              <w:top w:val="single" w:sz="8" w:space="0" w:color="auto"/>
+              <w:left w:val="single" w:sz="8" w:space="0" w:color="auto"/>
+              <w:bottom w:val="single" w:sz="8" w:space="0" w:color="auto"/>
+              <w:right w:val="single" w:sz="8" w:space="0" w:color="auto"/>
+            </w:tcBorders>
+            <w:tcMar>
+              <w:left w:w="108" w:type="dxa"/>
+              <w:right w:w="108" w:type="dxa"/>
+            </w:tcMar>
+          </w:tcPr>
+          <w:p>
+            <w:r>
+              <w:rPr>
+                <w:rFonts w:eastAsia="Times New Roman"/>
+                <w:b/>
+                <w:bCs/>
+                <w:sz w:val="22"/>
+                <w:szCs w:val="22"/>
+                <w:lang w:val="en-US"/>
+              </w:rPr>
+              <w:t>Risk Mitigation:</w:t>
             </w:r>
           </w:p>
         </w:tc>
@@ -12405,119 +12623,12 @@
               </w:rPr>
               <w:t xml:space="preserve"> </w:t>
             </w:r>
-          </w:p>
-        </w:tc>
-      </w:tr>
-      <w:tr>
-        <w:trPr>
-          <w:trHeight w:val="300"/>
-        </w:trPr>
-        <w:tc>
-          <w:tcPr>
-            <w:tcW w:w="2265" w:type="dxa"/>
-            <w:tcBorders>
-              <w:top w:val="single" w:sz="8" w:space="0" w:color="auto"/>
-              <w:left w:val="single" w:sz="8" w:space="0" w:color="auto"/>
-              <w:bottom w:val="single" w:sz="8" w:space="0" w:color="auto"/>
-              <w:right w:val="single" w:sz="8" w:space="0" w:color="auto"/>
-            </w:tcBorders>
-            <w:tcMar>
-              <w:left w:w="108" w:type="dxa"/>
-              <w:right w:w="108" w:type="dxa"/>
-            </w:tcMar>
-          </w:tcPr>
-          <w:p>
-            <w:r>
-              <w:rPr>
-                <w:rFonts w:eastAsia="Times New Roman"/>
-                <w:b/>
-                <w:bCs/>
-                <w:sz w:val="22"/>
-                <w:szCs w:val="22"/>
-                <w:lang w:val="en-US"/>
-              </w:rPr>
-              <w:t>Risks:</w:t>
-            </w:r>
-          </w:p>
-        </w:tc>
-        <w:tc>
-          <w:tcPr>
-            <w:tcW w:w="7080" w:type="dxa"/>
-            <w:tcBorders>
-              <w:top w:val="single" w:sz="8" w:space="0" w:color="auto"/>
-              <w:left w:val="single" w:sz="8" w:space="0" w:color="auto"/>
-              <w:bottom w:val="single" w:sz="8" w:space="0" w:color="auto"/>
-              <w:right w:val="single" w:sz="8" w:space="0" w:color="auto"/>
-            </w:tcBorders>
-            <w:tcMar>
-              <w:left w:w="108" w:type="dxa"/>
-              <w:right w:w="108" w:type="dxa"/>
-            </w:tcMar>
-          </w:tcPr>
-          <w:p>
-            <w:r>
-              <w:rPr>
-                <w:rFonts w:eastAsia="Times New Roman"/>
-                <w:lang w:val="en-US"/>
-              </w:rPr>
-              <w:t xml:space="preserve"> </w:t>
-            </w:r>
-          </w:p>
-        </w:tc>
-      </w:tr>
-      <w:tr>
-        <w:trPr>
-          <w:trHeight w:val="300"/>
-        </w:trPr>
-        <w:tc>
-          <w:tcPr>
-            <w:tcW w:w="2265" w:type="dxa"/>
-            <w:tcBorders>
-              <w:top w:val="single" w:sz="8" w:space="0" w:color="auto"/>
-              <w:left w:val="single" w:sz="8" w:space="0" w:color="auto"/>
-              <w:bottom w:val="single" w:sz="8" w:space="0" w:color="auto"/>
-              <w:right w:val="single" w:sz="8" w:space="0" w:color="auto"/>
-            </w:tcBorders>
-            <w:tcMar>
-              <w:left w:w="108" w:type="dxa"/>
-              <w:right w:w="108" w:type="dxa"/>
-            </w:tcMar>
-          </w:tcPr>
-          <w:p>
-            <w:r>
-              <w:rPr>
-                <w:rFonts w:eastAsia="Times New Roman"/>
-                <w:b/>
-                <w:bCs/>
-                <w:sz w:val="22"/>
-                <w:szCs w:val="22"/>
-                <w:lang w:val="en-US"/>
-              </w:rPr>
-              <w:t>Risk Mitigation:</w:t>
-            </w:r>
-          </w:p>
-        </w:tc>
-        <w:tc>
-          <w:tcPr>
-            <w:tcW w:w="7080" w:type="dxa"/>
-            <w:tcBorders>
-              <w:top w:val="single" w:sz="8" w:space="0" w:color="auto"/>
-              <w:left w:val="single" w:sz="8" w:space="0" w:color="auto"/>
-              <w:bottom w:val="single" w:sz="8" w:space="0" w:color="auto"/>
-              <w:right w:val="single" w:sz="8" w:space="0" w:color="auto"/>
-            </w:tcBorders>
-            <w:tcMar>
-              <w:left w:w="108" w:type="dxa"/>
-              <w:right w:w="108" w:type="dxa"/>
-            </w:tcMar>
-          </w:tcPr>
-          <w:p>
-            <w:r>
-              <w:rPr>
-                <w:rFonts w:eastAsia="Times New Roman"/>
-                <w:lang w:val="en-US"/>
-              </w:rPr>
-              <w:t xml:space="preserve"> </w:t>
+            <w:r>
+              <w:rPr>
+                <w:rFonts w:eastAsia="Times New Roman"/>
+                <w:lang w:val="en-US"/>
+              </w:rPr>
+              <w:t>Project Leader/Manager should facilitate a working schedule to brainstorm and collaborate with project team, to finish the initial appendix output on time.</w:t>
             </w:r>
           </w:p>
         </w:tc>
@@ -12640,6 +12751,13 @@
     <w:p>
       <w:pPr>
         <w:spacing w:line="257" w:lineRule="auto"/>
+        <w:rPr>
+          <w:rFonts w:ascii="Times New Roman" w:eastAsia="Times New Roman" w:hAnsi="Times New Roman" w:cs="Times New Roman"/>
+          <w:b/>
+          <w:bCs/>
+          <w:sz w:val="22"/>
+          <w:szCs w:val="22"/>
+        </w:rPr>
       </w:pPr>
       <w:r>
         <w:rPr>
@@ -12651,6 +12769,107 @@
         </w:rPr>
         <w:t xml:space="preserve"> </w:t>
       </w:r>
+    </w:p>
+    <w:p>
+      <w:pPr>
+        <w:spacing w:line="257" w:lineRule="auto"/>
+        <w:rPr>
+          <w:rFonts w:ascii="Times New Roman" w:eastAsia="Times New Roman" w:hAnsi="Times New Roman" w:cs="Times New Roman"/>
+          <w:b/>
+          <w:bCs/>
+          <w:sz w:val="22"/>
+          <w:szCs w:val="22"/>
+        </w:rPr>
+      </w:pPr>
+    </w:p>
+    <w:p>
+      <w:pPr>
+        <w:spacing w:line="257" w:lineRule="auto"/>
+        <w:rPr>
+          <w:rFonts w:ascii="Times New Roman" w:eastAsia="Times New Roman" w:hAnsi="Times New Roman" w:cs="Times New Roman"/>
+          <w:b/>
+          <w:bCs/>
+          <w:sz w:val="22"/>
+          <w:szCs w:val="22"/>
+        </w:rPr>
+      </w:pPr>
+    </w:p>
+    <w:p>
+      <w:pPr>
+        <w:spacing w:line="257" w:lineRule="auto"/>
+        <w:rPr>
+          <w:rFonts w:ascii="Times New Roman" w:eastAsia="Times New Roman" w:hAnsi="Times New Roman" w:cs="Times New Roman"/>
+          <w:b/>
+          <w:bCs/>
+          <w:sz w:val="22"/>
+          <w:szCs w:val="22"/>
+        </w:rPr>
+      </w:pPr>
+    </w:p>
+    <w:p>
+      <w:pPr>
+        <w:spacing w:line="257" w:lineRule="auto"/>
+        <w:rPr>
+          <w:rFonts w:ascii="Times New Roman" w:eastAsia="Times New Roman" w:hAnsi="Times New Roman" w:cs="Times New Roman"/>
+          <w:b/>
+          <w:bCs/>
+          <w:sz w:val="22"/>
+          <w:szCs w:val="22"/>
+        </w:rPr>
+      </w:pPr>
+    </w:p>
+    <w:p>
+      <w:pPr>
+        <w:spacing w:line="257" w:lineRule="auto"/>
+        <w:rPr>
+          <w:rFonts w:ascii="Times New Roman" w:eastAsia="Times New Roman" w:hAnsi="Times New Roman" w:cs="Times New Roman"/>
+          <w:b/>
+          <w:bCs/>
+          <w:sz w:val="22"/>
+          <w:szCs w:val="22"/>
+        </w:rPr>
+      </w:pPr>
+    </w:p>
+    <w:p>
+      <w:pPr>
+        <w:spacing w:line="257" w:lineRule="auto"/>
+        <w:rPr>
+          <w:rFonts w:ascii="Times New Roman" w:eastAsia="Times New Roman" w:hAnsi="Times New Roman" w:cs="Times New Roman"/>
+          <w:b/>
+          <w:bCs/>
+          <w:sz w:val="22"/>
+          <w:szCs w:val="22"/>
+        </w:rPr>
+      </w:pPr>
+    </w:p>
+    <w:p>
+      <w:pPr>
+        <w:spacing w:line="257" w:lineRule="auto"/>
+        <w:rPr>
+          <w:rFonts w:ascii="Times New Roman" w:eastAsia="Times New Roman" w:hAnsi="Times New Roman" w:cs="Times New Roman"/>
+          <w:b/>
+          <w:bCs/>
+          <w:sz w:val="22"/>
+          <w:szCs w:val="22"/>
+        </w:rPr>
+      </w:pPr>
+    </w:p>
+    <w:p>
+      <w:pPr>
+        <w:spacing w:line="257" w:lineRule="auto"/>
+        <w:rPr>
+          <w:rFonts w:ascii="Times New Roman" w:eastAsia="Times New Roman" w:hAnsi="Times New Roman" w:cs="Times New Roman"/>
+          <w:b/>
+          <w:bCs/>
+          <w:sz w:val="22"/>
+          <w:szCs w:val="22"/>
+        </w:rPr>
+      </w:pPr>
+    </w:p>
+    <w:p>
+      <w:pPr>
+        <w:spacing w:line="257" w:lineRule="auto"/>
+      </w:pPr>
     </w:p>
     <w:p>
       <w:pPr>
@@ -12721,6 +12940,7 @@
                 <w:szCs w:val="22"/>
                 <w:lang w:val="en-US"/>
               </w:rPr>
+              <w:lastRenderedPageBreak/>
               <w:t>WBS:</w:t>
             </w:r>
           </w:p>
@@ -13367,7 +13587,6 @@
                 <w:szCs w:val="22"/>
                 <w:lang w:val="en-US"/>
               </w:rPr>
-              <w:lastRenderedPageBreak/>
               <w:t>Risk Mitigation:</w:t>
             </w:r>
           </w:p>
@@ -13724,6 +13943,13 @@
     <w:p>
       <w:pPr>
         <w:spacing w:line="257" w:lineRule="auto"/>
+        <w:rPr>
+          <w:rFonts w:ascii="Times New Roman" w:eastAsia="Times New Roman" w:hAnsi="Times New Roman" w:cs="Times New Roman"/>
+          <w:b/>
+          <w:bCs/>
+          <w:sz w:val="22"/>
+          <w:szCs w:val="22"/>
+        </w:rPr>
       </w:pPr>
       <w:r>
         <w:rPr>
@@ -13735,6 +13961,107 @@
         </w:rPr>
         <w:t xml:space="preserve"> </w:t>
       </w:r>
+    </w:p>
+    <w:p>
+      <w:pPr>
+        <w:spacing w:line="257" w:lineRule="auto"/>
+        <w:rPr>
+          <w:rFonts w:ascii="Times New Roman" w:eastAsia="Times New Roman" w:hAnsi="Times New Roman" w:cs="Times New Roman"/>
+          <w:b/>
+          <w:bCs/>
+          <w:sz w:val="22"/>
+          <w:szCs w:val="22"/>
+        </w:rPr>
+      </w:pPr>
+    </w:p>
+    <w:p>
+      <w:pPr>
+        <w:spacing w:line="257" w:lineRule="auto"/>
+        <w:rPr>
+          <w:rFonts w:ascii="Times New Roman" w:eastAsia="Times New Roman" w:hAnsi="Times New Roman" w:cs="Times New Roman"/>
+          <w:b/>
+          <w:bCs/>
+          <w:sz w:val="22"/>
+          <w:szCs w:val="22"/>
+        </w:rPr>
+      </w:pPr>
+    </w:p>
+    <w:p>
+      <w:pPr>
+        <w:spacing w:line="257" w:lineRule="auto"/>
+        <w:rPr>
+          <w:rFonts w:ascii="Times New Roman" w:eastAsia="Times New Roman" w:hAnsi="Times New Roman" w:cs="Times New Roman"/>
+          <w:b/>
+          <w:bCs/>
+          <w:sz w:val="22"/>
+          <w:szCs w:val="22"/>
+        </w:rPr>
+      </w:pPr>
+    </w:p>
+    <w:p>
+      <w:pPr>
+        <w:spacing w:line="257" w:lineRule="auto"/>
+        <w:rPr>
+          <w:rFonts w:ascii="Times New Roman" w:eastAsia="Times New Roman" w:hAnsi="Times New Roman" w:cs="Times New Roman"/>
+          <w:b/>
+          <w:bCs/>
+          <w:sz w:val="22"/>
+          <w:szCs w:val="22"/>
+        </w:rPr>
+      </w:pPr>
+    </w:p>
+    <w:p>
+      <w:pPr>
+        <w:spacing w:line="257" w:lineRule="auto"/>
+        <w:rPr>
+          <w:rFonts w:ascii="Times New Roman" w:eastAsia="Times New Roman" w:hAnsi="Times New Roman" w:cs="Times New Roman"/>
+          <w:b/>
+          <w:bCs/>
+          <w:sz w:val="22"/>
+          <w:szCs w:val="22"/>
+        </w:rPr>
+      </w:pPr>
+    </w:p>
+    <w:p>
+      <w:pPr>
+        <w:spacing w:line="257" w:lineRule="auto"/>
+        <w:rPr>
+          <w:rFonts w:ascii="Times New Roman" w:eastAsia="Times New Roman" w:hAnsi="Times New Roman" w:cs="Times New Roman"/>
+          <w:b/>
+          <w:bCs/>
+          <w:sz w:val="22"/>
+          <w:szCs w:val="22"/>
+        </w:rPr>
+      </w:pPr>
+    </w:p>
+    <w:p>
+      <w:pPr>
+        <w:spacing w:line="257" w:lineRule="auto"/>
+        <w:rPr>
+          <w:rFonts w:ascii="Times New Roman" w:eastAsia="Times New Roman" w:hAnsi="Times New Roman" w:cs="Times New Roman"/>
+          <w:b/>
+          <w:bCs/>
+          <w:sz w:val="22"/>
+          <w:szCs w:val="22"/>
+        </w:rPr>
+      </w:pPr>
+    </w:p>
+    <w:p>
+      <w:pPr>
+        <w:spacing w:line="257" w:lineRule="auto"/>
+        <w:rPr>
+          <w:rFonts w:ascii="Times New Roman" w:eastAsia="Times New Roman" w:hAnsi="Times New Roman" w:cs="Times New Roman"/>
+          <w:b/>
+          <w:bCs/>
+          <w:sz w:val="22"/>
+          <w:szCs w:val="22"/>
+        </w:rPr>
+      </w:pPr>
+    </w:p>
+    <w:p>
+      <w:pPr>
+        <w:spacing w:line="257" w:lineRule="auto"/>
+      </w:pPr>
     </w:p>
     <w:p>
       <w:pPr>
@@ -13790,6 +14117,7 @@
                 <w:szCs w:val="22"/>
                 <w:lang w:val="en-US"/>
               </w:rPr>
+              <w:lastRenderedPageBreak/>
               <w:t>WBS:</w:t>
             </w:r>
           </w:p>
@@ -14606,7 +14934,6 @@
           <w:sz w:val="22"/>
           <w:szCs w:val="22"/>
         </w:rPr>
-        <w:lastRenderedPageBreak/>
         <w:t xml:space="preserve"> </w:t>
       </w:r>
     </w:p>
@@ -14748,6 +15075,13 @@
     <w:p>
       <w:pPr>
         <w:spacing w:line="257" w:lineRule="auto"/>
+        <w:rPr>
+          <w:rFonts w:ascii="Times New Roman" w:eastAsia="Times New Roman" w:hAnsi="Times New Roman" w:cs="Times New Roman"/>
+          <w:b/>
+          <w:bCs/>
+          <w:sz w:val="22"/>
+          <w:szCs w:val="22"/>
+        </w:rPr>
       </w:pPr>
       <w:r>
         <w:rPr>
@@ -14759,6 +15093,83 @@
         </w:rPr>
         <w:t xml:space="preserve"> </w:t>
       </w:r>
+    </w:p>
+    <w:p>
+      <w:pPr>
+        <w:spacing w:line="257" w:lineRule="auto"/>
+        <w:rPr>
+          <w:rFonts w:ascii="Times New Roman" w:eastAsia="Times New Roman" w:hAnsi="Times New Roman" w:cs="Times New Roman"/>
+          <w:b/>
+          <w:bCs/>
+          <w:sz w:val="22"/>
+          <w:szCs w:val="22"/>
+        </w:rPr>
+      </w:pPr>
+    </w:p>
+    <w:p>
+      <w:pPr>
+        <w:spacing w:line="257" w:lineRule="auto"/>
+        <w:rPr>
+          <w:rFonts w:ascii="Times New Roman" w:eastAsia="Times New Roman" w:hAnsi="Times New Roman" w:cs="Times New Roman"/>
+          <w:b/>
+          <w:bCs/>
+          <w:sz w:val="22"/>
+          <w:szCs w:val="22"/>
+        </w:rPr>
+      </w:pPr>
+    </w:p>
+    <w:p>
+      <w:pPr>
+        <w:spacing w:line="257" w:lineRule="auto"/>
+        <w:rPr>
+          <w:rFonts w:ascii="Times New Roman" w:eastAsia="Times New Roman" w:hAnsi="Times New Roman" w:cs="Times New Roman"/>
+          <w:b/>
+          <w:bCs/>
+          <w:sz w:val="22"/>
+          <w:szCs w:val="22"/>
+        </w:rPr>
+      </w:pPr>
+    </w:p>
+    <w:p>
+      <w:pPr>
+        <w:spacing w:line="257" w:lineRule="auto"/>
+        <w:rPr>
+          <w:rFonts w:ascii="Times New Roman" w:eastAsia="Times New Roman" w:hAnsi="Times New Roman" w:cs="Times New Roman"/>
+          <w:b/>
+          <w:bCs/>
+          <w:sz w:val="22"/>
+          <w:szCs w:val="22"/>
+        </w:rPr>
+      </w:pPr>
+    </w:p>
+    <w:p>
+      <w:pPr>
+        <w:spacing w:line="257" w:lineRule="auto"/>
+        <w:rPr>
+          <w:rFonts w:ascii="Times New Roman" w:eastAsia="Times New Roman" w:hAnsi="Times New Roman" w:cs="Times New Roman"/>
+          <w:b/>
+          <w:bCs/>
+          <w:sz w:val="22"/>
+          <w:szCs w:val="22"/>
+        </w:rPr>
+      </w:pPr>
+    </w:p>
+    <w:p>
+      <w:pPr>
+        <w:spacing w:line="257" w:lineRule="auto"/>
+        <w:rPr>
+          <w:rFonts w:ascii="Times New Roman" w:eastAsia="Times New Roman" w:hAnsi="Times New Roman" w:cs="Times New Roman"/>
+          <w:b/>
+          <w:bCs/>
+          <w:sz w:val="22"/>
+          <w:szCs w:val="22"/>
+        </w:rPr>
+      </w:pPr>
+    </w:p>
+    <w:p>
+      <w:pPr>
+        <w:spacing w:line="257" w:lineRule="auto"/>
+      </w:pPr>
     </w:p>
     <w:p>
       <w:pPr>
@@ -14844,6 +15255,7 @@
                 <w:szCs w:val="22"/>
                 <w:lang w:val="en-US"/>
               </w:rPr>
+              <w:lastRenderedPageBreak/>
               <w:t>WBS:</w:t>
             </w:r>
           </w:p>
@@ -15756,6 +16168,13 @@
     <w:p>
       <w:pPr>
         <w:spacing w:line="257" w:lineRule="auto"/>
+        <w:rPr>
+          <w:rFonts w:ascii="Times New Roman" w:eastAsia="Times New Roman" w:hAnsi="Times New Roman" w:cs="Times New Roman"/>
+          <w:b/>
+          <w:bCs/>
+          <w:sz w:val="22"/>
+          <w:szCs w:val="22"/>
+        </w:rPr>
       </w:pPr>
       <w:r>
         <w:rPr>
@@ -15765,9 +16184,85 @@
           <w:sz w:val="22"/>
           <w:szCs w:val="22"/>
         </w:rPr>
-        <w:lastRenderedPageBreak/>
         <w:t xml:space="preserve"> </w:t>
       </w:r>
+    </w:p>
+    <w:p>
+      <w:pPr>
+        <w:spacing w:line="257" w:lineRule="auto"/>
+        <w:rPr>
+          <w:rFonts w:ascii="Times New Roman" w:eastAsia="Times New Roman" w:hAnsi="Times New Roman" w:cs="Times New Roman"/>
+          <w:b/>
+          <w:bCs/>
+          <w:sz w:val="22"/>
+          <w:szCs w:val="22"/>
+        </w:rPr>
+      </w:pPr>
+    </w:p>
+    <w:p>
+      <w:pPr>
+        <w:spacing w:line="257" w:lineRule="auto"/>
+        <w:rPr>
+          <w:rFonts w:ascii="Times New Roman" w:eastAsia="Times New Roman" w:hAnsi="Times New Roman" w:cs="Times New Roman"/>
+          <w:b/>
+          <w:bCs/>
+          <w:sz w:val="22"/>
+          <w:szCs w:val="22"/>
+        </w:rPr>
+      </w:pPr>
+    </w:p>
+    <w:p>
+      <w:pPr>
+        <w:spacing w:line="257" w:lineRule="auto"/>
+        <w:rPr>
+          <w:rFonts w:ascii="Times New Roman" w:eastAsia="Times New Roman" w:hAnsi="Times New Roman" w:cs="Times New Roman"/>
+          <w:b/>
+          <w:bCs/>
+          <w:sz w:val="22"/>
+          <w:szCs w:val="22"/>
+        </w:rPr>
+      </w:pPr>
+    </w:p>
+    <w:p>
+      <w:pPr>
+        <w:spacing w:line="257" w:lineRule="auto"/>
+        <w:rPr>
+          <w:rFonts w:ascii="Times New Roman" w:eastAsia="Times New Roman" w:hAnsi="Times New Roman" w:cs="Times New Roman"/>
+          <w:b/>
+          <w:bCs/>
+          <w:sz w:val="22"/>
+          <w:szCs w:val="22"/>
+        </w:rPr>
+      </w:pPr>
+    </w:p>
+    <w:p>
+      <w:pPr>
+        <w:spacing w:line="257" w:lineRule="auto"/>
+        <w:rPr>
+          <w:rFonts w:ascii="Times New Roman" w:eastAsia="Times New Roman" w:hAnsi="Times New Roman" w:cs="Times New Roman"/>
+          <w:b/>
+          <w:bCs/>
+          <w:sz w:val="22"/>
+          <w:szCs w:val="22"/>
+        </w:rPr>
+      </w:pPr>
+    </w:p>
+    <w:p>
+      <w:pPr>
+        <w:spacing w:line="257" w:lineRule="auto"/>
+        <w:rPr>
+          <w:rFonts w:ascii="Times New Roman" w:eastAsia="Times New Roman" w:hAnsi="Times New Roman" w:cs="Times New Roman"/>
+          <w:b/>
+          <w:bCs/>
+          <w:sz w:val="22"/>
+          <w:szCs w:val="22"/>
+        </w:rPr>
+      </w:pPr>
+    </w:p>
+    <w:p>
+      <w:pPr>
+        <w:spacing w:line="257" w:lineRule="auto"/>
+      </w:pPr>
     </w:p>
     <w:p>
       <w:pPr>
@@ -15883,6 +16378,7 @@
                 <w:szCs w:val="22"/>
                 <w:lang w:val="en-US"/>
               </w:rPr>
+              <w:lastRenderedPageBreak/>
               <w:t>WBS:</w:t>
             </w:r>
           </w:p>
@@ -17207,7 +17703,6 @@
                 <w:szCs w:val="22"/>
                 <w:lang w:val="en-US"/>
               </w:rPr>
-              <w:lastRenderedPageBreak/>
               <w:t>Description:</w:t>
             </w:r>
           </w:p>
@@ -17472,39 +17967,48 @@
                 <w:rFonts w:eastAsia="Times New Roman"/>
                 <w:lang w:val="en-US"/>
               </w:rPr>
-              <w:t xml:space="preserve">ne, sooner the project can proceed to the system analysis and design phase of the project </w:t>
-            </w:r>
-          </w:p>
-        </w:tc>
-      </w:tr>
-      <w:tr>
-        <w:trPr>
-          <w:trHeight w:val="300"/>
-        </w:trPr>
-        <w:tc>
-          <w:tcPr>
-            <w:tcW w:w="2265" w:type="dxa"/>
-            <w:tcBorders>
-              <w:top w:val="single" w:sz="8" w:space="0" w:color="auto"/>
-              <w:left w:val="single" w:sz="8" w:space="0" w:color="auto"/>
-              <w:bottom w:val="single" w:sz="8" w:space="0" w:color="auto"/>
-              <w:right w:val="single" w:sz="8" w:space="0" w:color="auto"/>
-            </w:tcBorders>
-            <w:tcMar>
-              <w:left w:w="108" w:type="dxa"/>
-              <w:right w:w="108" w:type="dxa"/>
-            </w:tcMar>
-          </w:tcPr>
-          <w:p>
-            <w:r>
-              <w:rPr>
-                <w:rFonts w:eastAsia="Times New Roman"/>
-                <w:b/>
-                <w:bCs/>
-                <w:sz w:val="22"/>
-                <w:szCs w:val="22"/>
-                <w:lang w:val="en-US"/>
-              </w:rPr>
+              <w:t xml:space="preserve">ne, sooner the project can proceed to the system analysis and </w:t>
+            </w:r>
+            <w:r>
+              <w:rPr>
+                <w:rFonts w:eastAsia="Times New Roman"/>
+                <w:lang w:val="en-US"/>
+              </w:rPr>
+              <w:lastRenderedPageBreak/>
+              <w:t xml:space="preserve">design phase of the project </w:t>
+            </w:r>
+          </w:p>
+        </w:tc>
+      </w:tr>
+      <w:tr>
+        <w:trPr>
+          <w:trHeight w:val="300"/>
+        </w:trPr>
+        <w:tc>
+          <w:tcPr>
+            <w:tcW w:w="2265" w:type="dxa"/>
+            <w:tcBorders>
+              <w:top w:val="single" w:sz="8" w:space="0" w:color="auto"/>
+              <w:left w:val="single" w:sz="8" w:space="0" w:color="auto"/>
+              <w:bottom w:val="single" w:sz="8" w:space="0" w:color="auto"/>
+              <w:right w:val="single" w:sz="8" w:space="0" w:color="auto"/>
+            </w:tcBorders>
+            <w:tcMar>
+              <w:left w:w="108" w:type="dxa"/>
+              <w:right w:w="108" w:type="dxa"/>
+            </w:tcMar>
+          </w:tcPr>
+          <w:p>
+            <w:r>
+              <w:rPr>
+                <w:rFonts w:eastAsia="Times New Roman"/>
+                <w:b/>
+                <w:bCs/>
+                <w:sz w:val="22"/>
+                <w:szCs w:val="22"/>
+                <w:lang w:val="en-US"/>
+              </w:rPr>
+              <w:lastRenderedPageBreak/>
               <w:t>Risks:</w:t>
             </w:r>
           </w:p>
@@ -18922,7 +19426,6 @@
           <w:sz w:val="22"/>
           <w:szCs w:val="22"/>
         </w:rPr>
-        <w:lastRenderedPageBreak/>
         <w:t xml:space="preserve"> </w:t>
       </w:r>
     </w:p>
@@ -18944,6 +19447,13 @@
     <w:p>
       <w:pPr>
         <w:spacing w:line="257" w:lineRule="auto"/>
+        <w:rPr>
+          <w:rFonts w:ascii="Times New Roman" w:eastAsia="Times New Roman" w:hAnsi="Times New Roman" w:cs="Times New Roman"/>
+          <w:b/>
+          <w:bCs/>
+          <w:sz w:val="22"/>
+          <w:szCs w:val="22"/>
+        </w:rPr>
       </w:pPr>
       <w:r>
         <w:rPr>
@@ -18955,6 +19465,47 @@
         </w:rPr>
         <w:t xml:space="preserve"> </w:t>
       </w:r>
+    </w:p>
+    <w:p>
+      <w:pPr>
+        <w:spacing w:line="257" w:lineRule="auto"/>
+        <w:rPr>
+          <w:rFonts w:ascii="Times New Roman" w:eastAsia="Times New Roman" w:hAnsi="Times New Roman" w:cs="Times New Roman"/>
+          <w:b/>
+          <w:bCs/>
+          <w:sz w:val="22"/>
+          <w:szCs w:val="22"/>
+        </w:rPr>
+      </w:pPr>
+    </w:p>
+    <w:p>
+      <w:pPr>
+        <w:spacing w:line="257" w:lineRule="auto"/>
+        <w:rPr>
+          <w:rFonts w:ascii="Times New Roman" w:eastAsia="Times New Roman" w:hAnsi="Times New Roman" w:cs="Times New Roman"/>
+          <w:b/>
+          <w:bCs/>
+          <w:sz w:val="22"/>
+          <w:szCs w:val="22"/>
+        </w:rPr>
+      </w:pPr>
+    </w:p>
+    <w:p>
+      <w:pPr>
+        <w:spacing w:line="257" w:lineRule="auto"/>
+        <w:rPr>
+          <w:rFonts w:ascii="Times New Roman" w:eastAsia="Times New Roman" w:hAnsi="Times New Roman" w:cs="Times New Roman"/>
+          <w:b/>
+          <w:bCs/>
+          <w:sz w:val="22"/>
+          <w:szCs w:val="22"/>
+        </w:rPr>
+      </w:pPr>
+    </w:p>
+    <w:p>
+      <w:pPr>
+        <w:spacing w:line="257" w:lineRule="auto"/>
+      </w:pPr>
     </w:p>
     <w:p>
       <w:pPr>
@@ -19452,6 +20003,101 @@
             </w:tcMar>
           </w:tcPr>
           <w:p>
+            <w:pPr>
+              <w:pStyle w:val="ListParagraph"/>
+              <w:numPr>
+                <w:ilvl w:val="0"/>
+                <w:numId w:val="28"/>
+              </w:numPr>
+            </w:pPr>
+            <w:r>
+              <w:t>Introduction of system to consultant</w:t>
+            </w:r>
+          </w:p>
+          <w:p>
+            <w:pPr>
+              <w:pStyle w:val="ListParagraph"/>
+              <w:numPr>
+                <w:ilvl w:val="0"/>
+                <w:numId w:val="28"/>
+              </w:numPr>
+            </w:pPr>
+            <w:r>
+              <w:t>System Design and analysis Idea</w:t>
+            </w:r>
+          </w:p>
+          <w:p>
+            <w:pPr>
+              <w:pStyle w:val="ListParagraph"/>
+              <w:numPr>
+                <w:ilvl w:val="0"/>
+                <w:numId w:val="28"/>
+              </w:numPr>
+            </w:pPr>
+            <w:r>
+              <w:t>Initial UML Diagram Consulations</w:t>
+            </w:r>
+          </w:p>
+          <w:p>
+            <w:pPr>
+              <w:pStyle w:val="ListParagraph"/>
+            </w:pPr>
+          </w:p>
+        </w:tc>
+      </w:tr>
+      <w:tr>
+        <w:trPr>
+          <w:trHeight w:val="300"/>
+        </w:trPr>
+        <w:tc>
+          <w:tcPr>
+            <w:tcW w:w="2265" w:type="dxa"/>
+            <w:tcBorders>
+              <w:top w:val="single" w:sz="8" w:space="0" w:color="auto"/>
+              <w:left w:val="single" w:sz="8" w:space="0" w:color="auto"/>
+              <w:bottom w:val="single" w:sz="8" w:space="0" w:color="auto"/>
+              <w:right w:val="single" w:sz="8" w:space="0" w:color="auto"/>
+            </w:tcBorders>
+            <w:tcMar>
+              <w:left w:w="108" w:type="dxa"/>
+              <w:right w:w="108" w:type="dxa"/>
+            </w:tcMar>
+          </w:tcPr>
+          <w:p>
+            <w:r>
+              <w:rPr>
+                <w:rFonts w:eastAsia="Times New Roman"/>
+                <w:b/>
+                <w:bCs/>
+                <w:sz w:val="22"/>
+                <w:szCs w:val="22"/>
+                <w:lang w:val="en-US"/>
+              </w:rPr>
+              <w:t>Completion State:</w:t>
+            </w:r>
+          </w:p>
+        </w:tc>
+        <w:tc>
+          <w:tcPr>
+            <w:tcW w:w="7080" w:type="dxa"/>
+            <w:tcBorders>
+              <w:top w:val="single" w:sz="8" w:space="0" w:color="auto"/>
+              <w:left w:val="single" w:sz="8" w:space="0" w:color="auto"/>
+              <w:bottom w:val="single" w:sz="8" w:space="0" w:color="auto"/>
+              <w:right w:val="single" w:sz="8" w:space="0" w:color="auto"/>
+            </w:tcBorders>
+            <w:tcMar>
+              <w:left w:w="108" w:type="dxa"/>
+              <w:right w:w="108" w:type="dxa"/>
+            </w:tcMar>
+          </w:tcPr>
+          <w:p>
+            <w:pPr>
+              <w:rPr>
+                <w:rFonts w:eastAsia="Times New Roman"/>
+                <w:lang w:val="en-US"/>
+              </w:rPr>
+            </w:pPr>
             <w:r>
               <w:rPr>
                 <w:rFonts w:eastAsia="Times New Roman"/>
@@ -19459,38 +20105,93 @@
               </w:rPr>
               <w:t xml:space="preserve"> </w:t>
             </w:r>
-          </w:p>
-        </w:tc>
-      </w:tr>
-      <w:tr>
-        <w:trPr>
-          <w:trHeight w:val="300"/>
-        </w:trPr>
-        <w:tc>
-          <w:tcPr>
-            <w:tcW w:w="2265" w:type="dxa"/>
-            <w:tcBorders>
-              <w:top w:val="single" w:sz="8" w:space="0" w:color="auto"/>
-              <w:left w:val="single" w:sz="8" w:space="0" w:color="auto"/>
-              <w:bottom w:val="single" w:sz="8" w:space="0" w:color="auto"/>
-              <w:right w:val="single" w:sz="8" w:space="0" w:color="auto"/>
-            </w:tcBorders>
-            <w:tcMar>
-              <w:left w:w="108" w:type="dxa"/>
-              <w:right w:w="108" w:type="dxa"/>
-            </w:tcMar>
-          </w:tcPr>
-          <w:p>
-            <w:r>
-              <w:rPr>
-                <w:rFonts w:eastAsia="Times New Roman"/>
-                <w:b/>
-                <w:bCs/>
-                <w:sz w:val="22"/>
-                <w:szCs w:val="22"/>
-                <w:lang w:val="en-US"/>
-              </w:rPr>
-              <w:t>Completion State:</w:t>
+            <w:r>
+              <w:rPr>
+                <w:rFonts w:eastAsia="Times New Roman"/>
+                <w:lang w:val="en-US"/>
+              </w:rPr>
+              <w:t xml:space="preserve">Work package is complete once the consultation with consulatant is done. This includes: </w:t>
+            </w:r>
+          </w:p>
+          <w:p>
+            <w:pPr>
+              <w:pStyle w:val="ListParagraph"/>
+              <w:widowControl/>
+              <w:numPr>
+                <w:ilvl w:val="0"/>
+                <w:numId w:val="29"/>
+              </w:numPr>
+              <w:jc w:val="left"/>
+            </w:pPr>
+            <w:r>
+              <w:t>Introduction of system to consultant</w:t>
+            </w:r>
+          </w:p>
+          <w:p>
+            <w:pPr>
+              <w:pStyle w:val="ListParagraph"/>
+              <w:widowControl/>
+              <w:numPr>
+                <w:ilvl w:val="0"/>
+                <w:numId w:val="29"/>
+              </w:numPr>
+              <w:jc w:val="left"/>
+            </w:pPr>
+            <w:r>
+              <w:t>System Design and analysis Idea</w:t>
+            </w:r>
+            <w:r>
+              <w:t xml:space="preserve"> and suggestions from consultant</w:t>
+            </w:r>
+          </w:p>
+          <w:p>
+            <w:pPr>
+              <w:pStyle w:val="ListParagraph"/>
+              <w:numPr>
+                <w:ilvl w:val="0"/>
+                <w:numId w:val="29"/>
+              </w:numPr>
+            </w:pPr>
+            <w:r>
+              <w:t>Initial UML Diagram Consulations</w:t>
+            </w:r>
+          </w:p>
+          <w:p>
+            <w:pPr>
+              <w:ind w:left="360"/>
+            </w:pPr>
+          </w:p>
+        </w:tc>
+      </w:tr>
+      <w:tr>
+        <w:trPr>
+          <w:trHeight w:val="300"/>
+        </w:trPr>
+        <w:tc>
+          <w:tcPr>
+            <w:tcW w:w="2265" w:type="dxa"/>
+            <w:tcBorders>
+              <w:top w:val="single" w:sz="8" w:space="0" w:color="auto"/>
+              <w:left w:val="single" w:sz="8" w:space="0" w:color="auto"/>
+              <w:bottom w:val="single" w:sz="8" w:space="0" w:color="auto"/>
+              <w:right w:val="single" w:sz="8" w:space="0" w:color="auto"/>
+            </w:tcBorders>
+            <w:tcMar>
+              <w:left w:w="108" w:type="dxa"/>
+              <w:right w:w="108" w:type="dxa"/>
+            </w:tcMar>
+          </w:tcPr>
+          <w:p>
+            <w:r>
+              <w:rPr>
+                <w:rFonts w:eastAsia="Times New Roman"/>
+                <w:b/>
+                <w:bCs/>
+                <w:sz w:val="22"/>
+                <w:szCs w:val="22"/>
+                <w:lang w:val="en-US"/>
+              </w:rPr>
+              <w:t>Assumptions:</w:t>
             </w:r>
           </w:p>
         </w:tc>
@@ -19516,38 +20217,45 @@
               </w:rPr>
               <w:t xml:space="preserve"> </w:t>
             </w:r>
-          </w:p>
-        </w:tc>
-      </w:tr>
-      <w:tr>
-        <w:trPr>
-          <w:trHeight w:val="300"/>
-        </w:trPr>
-        <w:tc>
-          <w:tcPr>
-            <w:tcW w:w="2265" w:type="dxa"/>
-            <w:tcBorders>
-              <w:top w:val="single" w:sz="8" w:space="0" w:color="auto"/>
-              <w:left w:val="single" w:sz="8" w:space="0" w:color="auto"/>
-              <w:bottom w:val="single" w:sz="8" w:space="0" w:color="auto"/>
-              <w:right w:val="single" w:sz="8" w:space="0" w:color="auto"/>
-            </w:tcBorders>
-            <w:tcMar>
-              <w:left w:w="108" w:type="dxa"/>
-              <w:right w:w="108" w:type="dxa"/>
-            </w:tcMar>
-          </w:tcPr>
-          <w:p>
-            <w:r>
-              <w:rPr>
-                <w:rFonts w:eastAsia="Times New Roman"/>
-                <w:b/>
-                <w:bCs/>
-                <w:sz w:val="22"/>
-                <w:szCs w:val="22"/>
-                <w:lang w:val="en-US"/>
-              </w:rPr>
-              <w:t>Assumptions:</w:t>
+            <w:r>
+              <w:rPr>
+                <w:rFonts w:eastAsia="Times New Roman"/>
+                <w:lang w:val="en-US"/>
+              </w:rPr>
+              <w:t>The project team should be able to document all the information provided by the project consultant, pointers that will help have an idea to start with the system design and analysis.</w:t>
+            </w:r>
+          </w:p>
+        </w:tc>
+      </w:tr>
+      <w:tr>
+        <w:trPr>
+          <w:trHeight w:val="300"/>
+        </w:trPr>
+        <w:tc>
+          <w:tcPr>
+            <w:tcW w:w="2265" w:type="dxa"/>
+            <w:tcBorders>
+              <w:top w:val="single" w:sz="8" w:space="0" w:color="auto"/>
+              <w:left w:val="single" w:sz="8" w:space="0" w:color="auto"/>
+              <w:bottom w:val="single" w:sz="8" w:space="0" w:color="auto"/>
+              <w:right w:val="single" w:sz="8" w:space="0" w:color="auto"/>
+            </w:tcBorders>
+            <w:tcMar>
+              <w:left w:w="108" w:type="dxa"/>
+              <w:right w:w="108" w:type="dxa"/>
+            </w:tcMar>
+          </w:tcPr>
+          <w:p>
+            <w:r>
+              <w:rPr>
+                <w:rFonts w:eastAsia="Times New Roman"/>
+                <w:b/>
+                <w:bCs/>
+                <w:sz w:val="22"/>
+                <w:szCs w:val="22"/>
+                <w:lang w:val="en-US"/>
+              </w:rPr>
+              <w:t>Risks:</w:t>
             </w:r>
           </w:p>
         </w:tc>
@@ -19573,38 +20281,45 @@
               </w:rPr>
               <w:t xml:space="preserve"> </w:t>
             </w:r>
-          </w:p>
-        </w:tc>
-      </w:tr>
-      <w:tr>
-        <w:trPr>
-          <w:trHeight w:val="300"/>
-        </w:trPr>
-        <w:tc>
-          <w:tcPr>
-            <w:tcW w:w="2265" w:type="dxa"/>
-            <w:tcBorders>
-              <w:top w:val="single" w:sz="8" w:space="0" w:color="auto"/>
-              <w:left w:val="single" w:sz="8" w:space="0" w:color="auto"/>
-              <w:bottom w:val="single" w:sz="8" w:space="0" w:color="auto"/>
-              <w:right w:val="single" w:sz="8" w:space="0" w:color="auto"/>
-            </w:tcBorders>
-            <w:tcMar>
-              <w:left w:w="108" w:type="dxa"/>
-              <w:right w:w="108" w:type="dxa"/>
-            </w:tcMar>
-          </w:tcPr>
-          <w:p>
-            <w:r>
-              <w:rPr>
-                <w:rFonts w:eastAsia="Times New Roman"/>
-                <w:b/>
-                <w:bCs/>
-                <w:sz w:val="22"/>
-                <w:szCs w:val="22"/>
-                <w:lang w:val="en-US"/>
-              </w:rPr>
-              <w:t>Risks:</w:t>
+            <w:r>
+              <w:rPr>
+                <w:rFonts w:eastAsia="Times New Roman"/>
+                <w:lang w:val="en-US"/>
+              </w:rPr>
+              <w:t>The project team might not be able to meet the consultant or sudden meeting schedule change, thus causing another set of meeting to be scheduled for project discussions</w:t>
+            </w:r>
+          </w:p>
+        </w:tc>
+      </w:tr>
+      <w:tr>
+        <w:trPr>
+          <w:trHeight w:val="300"/>
+        </w:trPr>
+        <w:tc>
+          <w:tcPr>
+            <w:tcW w:w="2265" w:type="dxa"/>
+            <w:tcBorders>
+              <w:top w:val="single" w:sz="8" w:space="0" w:color="auto"/>
+              <w:left w:val="single" w:sz="8" w:space="0" w:color="auto"/>
+              <w:bottom w:val="single" w:sz="8" w:space="0" w:color="auto"/>
+              <w:right w:val="single" w:sz="8" w:space="0" w:color="auto"/>
+            </w:tcBorders>
+            <w:tcMar>
+              <w:left w:w="108" w:type="dxa"/>
+              <w:right w:w="108" w:type="dxa"/>
+            </w:tcMar>
+          </w:tcPr>
+          <w:p>
+            <w:r>
+              <w:rPr>
+                <w:rFonts w:eastAsia="Times New Roman"/>
+                <w:b/>
+                <w:bCs/>
+                <w:sz w:val="22"/>
+                <w:szCs w:val="22"/>
+                <w:lang w:val="en-US"/>
+              </w:rPr>
+              <w:t>Risk Mitigation:</w:t>
             </w:r>
           </w:p>
         </w:tc>
@@ -19630,62 +20345,19 @@
               </w:rPr>
               <w:t xml:space="preserve"> </w:t>
             </w:r>
-          </w:p>
-        </w:tc>
-      </w:tr>
-      <w:tr>
-        <w:trPr>
-          <w:trHeight w:val="300"/>
-        </w:trPr>
-        <w:tc>
-          <w:tcPr>
-            <w:tcW w:w="2265" w:type="dxa"/>
-            <w:tcBorders>
-              <w:top w:val="single" w:sz="8" w:space="0" w:color="auto"/>
-              <w:left w:val="single" w:sz="8" w:space="0" w:color="auto"/>
-              <w:bottom w:val="single" w:sz="8" w:space="0" w:color="auto"/>
-              <w:right w:val="single" w:sz="8" w:space="0" w:color="auto"/>
-            </w:tcBorders>
-            <w:tcMar>
-              <w:left w:w="108" w:type="dxa"/>
-              <w:right w:w="108" w:type="dxa"/>
-            </w:tcMar>
-          </w:tcPr>
-          <w:p>
-            <w:r>
-              <w:rPr>
-                <w:rFonts w:eastAsia="Times New Roman"/>
-                <w:b/>
-                <w:bCs/>
-                <w:sz w:val="22"/>
-                <w:szCs w:val="22"/>
-                <w:lang w:val="en-US"/>
-              </w:rPr>
-              <w:t>Risk Mitigation:</w:t>
-            </w:r>
-          </w:p>
-        </w:tc>
-        <w:tc>
-          <w:tcPr>
-            <w:tcW w:w="7080" w:type="dxa"/>
-            <w:tcBorders>
-              <w:top w:val="single" w:sz="8" w:space="0" w:color="auto"/>
-              <w:left w:val="single" w:sz="8" w:space="0" w:color="auto"/>
-              <w:bottom w:val="single" w:sz="8" w:space="0" w:color="auto"/>
-              <w:right w:val="single" w:sz="8" w:space="0" w:color="auto"/>
-            </w:tcBorders>
-            <w:tcMar>
-              <w:left w:w="108" w:type="dxa"/>
-              <w:right w:w="108" w:type="dxa"/>
-            </w:tcMar>
-          </w:tcPr>
-          <w:p>
-            <w:r>
-              <w:rPr>
-                <w:rFonts w:eastAsia="Times New Roman"/>
-                <w:lang w:val="en-US"/>
-              </w:rPr>
-              <w:t xml:space="preserve"> </w:t>
+            <w:r>
+              <w:rPr>
+                <w:rFonts w:eastAsia="Times New Roman"/>
+                <w:lang w:val="en-US"/>
+              </w:rPr>
+              <w:t xml:space="preserve">Project team should be able to </w:t>
+            </w:r>
+            <w:r>
+              <w:rPr>
+                <w:rFonts w:eastAsia="Times New Roman"/>
+                <w:lang w:val="en-US"/>
+              </w:rPr>
+              <w:t>set meeting schedules earlier as much as possbile.</w:t>
             </w:r>
           </w:p>
         </w:tc>
@@ -20346,6 +21018,78 @@
             </w:tcMar>
           </w:tcPr>
           <w:p>
+            <w:pPr>
+              <w:pStyle w:val="ListParagraph"/>
+              <w:numPr>
+                <w:ilvl w:val="0"/>
+                <w:numId w:val="30"/>
+              </w:numPr>
+            </w:pPr>
+            <w:r>
+              <w:t>Event Table Checking</w:t>
+            </w:r>
+          </w:p>
+          <w:p>
+            <w:pPr>
+              <w:pStyle w:val="ListParagraph"/>
+              <w:numPr>
+                <w:ilvl w:val="0"/>
+                <w:numId w:val="30"/>
+              </w:numPr>
+            </w:pPr>
+            <w:r>
+              <w:t>Intial Checking of diagrams (midterm deliverables)</w:t>
+            </w:r>
+          </w:p>
+        </w:tc>
+      </w:tr>
+      <w:tr>
+        <w:trPr>
+          <w:trHeight w:val="300"/>
+        </w:trPr>
+        <w:tc>
+          <w:tcPr>
+            <w:tcW w:w="2265" w:type="dxa"/>
+            <w:tcBorders>
+              <w:top w:val="single" w:sz="8" w:space="0" w:color="auto"/>
+              <w:left w:val="single" w:sz="8" w:space="0" w:color="auto"/>
+              <w:bottom w:val="single" w:sz="8" w:space="0" w:color="auto"/>
+              <w:right w:val="single" w:sz="8" w:space="0" w:color="auto"/>
+            </w:tcBorders>
+            <w:tcMar>
+              <w:left w:w="108" w:type="dxa"/>
+              <w:right w:w="108" w:type="dxa"/>
+            </w:tcMar>
+          </w:tcPr>
+          <w:p>
+            <w:r>
+              <w:rPr>
+                <w:rFonts w:eastAsia="Times New Roman"/>
+                <w:b/>
+                <w:bCs/>
+                <w:sz w:val="22"/>
+                <w:szCs w:val="22"/>
+                <w:lang w:val="en-US"/>
+              </w:rPr>
+              <w:t>Completion State:</w:t>
+            </w:r>
+          </w:p>
+        </w:tc>
+        <w:tc>
+          <w:tcPr>
+            <w:tcW w:w="7080" w:type="dxa"/>
+            <w:tcBorders>
+              <w:top w:val="single" w:sz="8" w:space="0" w:color="auto"/>
+              <w:left w:val="single" w:sz="8" w:space="0" w:color="auto"/>
+              <w:bottom w:val="single" w:sz="8" w:space="0" w:color="auto"/>
+              <w:right w:val="single" w:sz="8" w:space="0" w:color="auto"/>
+            </w:tcBorders>
+            <w:tcMar>
+              <w:left w:w="108" w:type="dxa"/>
+              <w:right w:w="108" w:type="dxa"/>
+            </w:tcMar>
+          </w:tcPr>
+          <w:p>
             <w:r>
               <w:rPr>
                 <w:rFonts w:eastAsia="Times New Roman"/>
@@ -20353,38 +21097,54 @@
               </w:rPr>
               <w:t xml:space="preserve"> </w:t>
             </w:r>
-          </w:p>
-        </w:tc>
-      </w:tr>
-      <w:tr>
-        <w:trPr>
-          <w:trHeight w:val="300"/>
-        </w:trPr>
-        <w:tc>
-          <w:tcPr>
-            <w:tcW w:w="2265" w:type="dxa"/>
-            <w:tcBorders>
-              <w:top w:val="single" w:sz="8" w:space="0" w:color="auto"/>
-              <w:left w:val="single" w:sz="8" w:space="0" w:color="auto"/>
-              <w:bottom w:val="single" w:sz="8" w:space="0" w:color="auto"/>
-              <w:right w:val="single" w:sz="8" w:space="0" w:color="auto"/>
-            </w:tcBorders>
-            <w:tcMar>
-              <w:left w:w="108" w:type="dxa"/>
-              <w:right w:w="108" w:type="dxa"/>
-            </w:tcMar>
-          </w:tcPr>
-          <w:p>
-            <w:r>
-              <w:rPr>
-                <w:rFonts w:eastAsia="Times New Roman"/>
-                <w:b/>
-                <w:bCs/>
-                <w:sz w:val="22"/>
-                <w:szCs w:val="22"/>
-                <w:lang w:val="en-US"/>
-              </w:rPr>
-              <w:t>Completion State:</w:t>
+            <w:r>
+              <w:rPr>
+                <w:rFonts w:eastAsia="Times New Roman"/>
+                <w:lang w:val="en-US"/>
+              </w:rPr>
+              <w:t xml:space="preserve">Work package is complete once the project team documented all the comments and suggestions from the project adviser upon consulting the necessary deliverables before </w:t>
+            </w:r>
+            <w:r>
+              <w:rPr>
+                <w:rFonts w:eastAsia="Times New Roman"/>
+                <w:lang w:val="en-US"/>
+              </w:rPr>
+              <w:lastRenderedPageBreak/>
+              <w:t>moving on to the next outputs.</w:t>
+            </w:r>
+          </w:p>
+        </w:tc>
+      </w:tr>
+      <w:tr>
+        <w:trPr>
+          <w:trHeight w:val="300"/>
+        </w:trPr>
+        <w:tc>
+          <w:tcPr>
+            <w:tcW w:w="2265" w:type="dxa"/>
+            <w:tcBorders>
+              <w:top w:val="single" w:sz="8" w:space="0" w:color="auto"/>
+              <w:left w:val="single" w:sz="8" w:space="0" w:color="auto"/>
+              <w:bottom w:val="single" w:sz="8" w:space="0" w:color="auto"/>
+              <w:right w:val="single" w:sz="8" w:space="0" w:color="auto"/>
+            </w:tcBorders>
+            <w:tcMar>
+              <w:left w:w="108" w:type="dxa"/>
+              <w:right w:w="108" w:type="dxa"/>
+            </w:tcMar>
+          </w:tcPr>
+          <w:p>
+            <w:r>
+              <w:rPr>
+                <w:rFonts w:eastAsia="Times New Roman"/>
+                <w:b/>
+                <w:bCs/>
+                <w:sz w:val="22"/>
+                <w:szCs w:val="22"/>
+                <w:lang w:val="en-US"/>
+              </w:rPr>
+              <w:lastRenderedPageBreak/>
+              <w:t>Assumptions:</w:t>
             </w:r>
           </w:p>
         </w:tc>
@@ -20410,38 +21170,52 @@
               </w:rPr>
               <w:t xml:space="preserve"> </w:t>
             </w:r>
-          </w:p>
-        </w:tc>
-      </w:tr>
-      <w:tr>
-        <w:trPr>
-          <w:trHeight w:val="300"/>
-        </w:trPr>
-        <w:tc>
-          <w:tcPr>
-            <w:tcW w:w="2265" w:type="dxa"/>
-            <w:tcBorders>
-              <w:top w:val="single" w:sz="8" w:space="0" w:color="auto"/>
-              <w:left w:val="single" w:sz="8" w:space="0" w:color="auto"/>
-              <w:bottom w:val="single" w:sz="8" w:space="0" w:color="auto"/>
-              <w:right w:val="single" w:sz="8" w:space="0" w:color="auto"/>
-            </w:tcBorders>
-            <w:tcMar>
-              <w:left w:w="108" w:type="dxa"/>
-              <w:right w:w="108" w:type="dxa"/>
-            </w:tcMar>
-          </w:tcPr>
-          <w:p>
-            <w:r>
-              <w:rPr>
-                <w:rFonts w:eastAsia="Times New Roman"/>
-                <w:b/>
-                <w:bCs/>
-                <w:sz w:val="22"/>
-                <w:szCs w:val="22"/>
-                <w:lang w:val="en-US"/>
-              </w:rPr>
-              <w:t>Assumptions:</w:t>
+            <w:r>
+              <w:rPr>
+                <w:rFonts w:eastAsia="Times New Roman"/>
+                <w:lang w:val="en-US"/>
+              </w:rPr>
+              <w:t xml:space="preserve">Project team should be able to follow the rercommendations and comments from the project adviser as it is much credible </w:t>
+            </w:r>
+            <w:r>
+              <w:rPr>
+                <w:rFonts w:eastAsia="Times New Roman"/>
+                <w:lang w:val="en-US"/>
+              </w:rPr>
+              <w:t>to follow.</w:t>
+            </w:r>
+          </w:p>
+        </w:tc>
+      </w:tr>
+      <w:tr>
+        <w:trPr>
+          <w:trHeight w:val="300"/>
+        </w:trPr>
+        <w:tc>
+          <w:tcPr>
+            <w:tcW w:w="2265" w:type="dxa"/>
+            <w:tcBorders>
+              <w:top w:val="single" w:sz="8" w:space="0" w:color="auto"/>
+              <w:left w:val="single" w:sz="8" w:space="0" w:color="auto"/>
+              <w:bottom w:val="single" w:sz="8" w:space="0" w:color="auto"/>
+              <w:right w:val="single" w:sz="8" w:space="0" w:color="auto"/>
+            </w:tcBorders>
+            <w:tcMar>
+              <w:left w:w="108" w:type="dxa"/>
+              <w:right w:w="108" w:type="dxa"/>
+            </w:tcMar>
+          </w:tcPr>
+          <w:p>
+            <w:r>
+              <w:rPr>
+                <w:rFonts w:eastAsia="Times New Roman"/>
+                <w:b/>
+                <w:bCs/>
+                <w:sz w:val="22"/>
+                <w:szCs w:val="22"/>
+                <w:lang w:val="en-US"/>
+              </w:rPr>
+              <w:t>Risks:</w:t>
             </w:r>
           </w:p>
         </w:tc>
@@ -20467,38 +21241,45 @@
               </w:rPr>
               <w:t xml:space="preserve"> </w:t>
             </w:r>
-          </w:p>
-        </w:tc>
-      </w:tr>
-      <w:tr>
-        <w:trPr>
-          <w:trHeight w:val="300"/>
-        </w:trPr>
-        <w:tc>
-          <w:tcPr>
-            <w:tcW w:w="2265" w:type="dxa"/>
-            <w:tcBorders>
-              <w:top w:val="single" w:sz="8" w:space="0" w:color="auto"/>
-              <w:left w:val="single" w:sz="8" w:space="0" w:color="auto"/>
-              <w:bottom w:val="single" w:sz="8" w:space="0" w:color="auto"/>
-              <w:right w:val="single" w:sz="8" w:space="0" w:color="auto"/>
-            </w:tcBorders>
-            <w:tcMar>
-              <w:left w:w="108" w:type="dxa"/>
-              <w:right w:w="108" w:type="dxa"/>
-            </w:tcMar>
-          </w:tcPr>
-          <w:p>
-            <w:r>
-              <w:rPr>
-                <w:rFonts w:eastAsia="Times New Roman"/>
-                <w:b/>
-                <w:bCs/>
-                <w:sz w:val="22"/>
-                <w:szCs w:val="22"/>
-                <w:lang w:val="en-US"/>
-              </w:rPr>
-              <w:t>Risks:</w:t>
+            <w:r>
+              <w:rPr>
+                <w:rFonts w:eastAsia="Times New Roman"/>
+                <w:lang w:val="en-US"/>
+              </w:rPr>
+              <w:t>Project team might not be able to list down and follow the recommendations from the project adviser, thus causing conflict resulting to wrong output made.</w:t>
+            </w:r>
+          </w:p>
+        </w:tc>
+      </w:tr>
+      <w:tr>
+        <w:trPr>
+          <w:trHeight w:val="300"/>
+        </w:trPr>
+        <w:tc>
+          <w:tcPr>
+            <w:tcW w:w="2265" w:type="dxa"/>
+            <w:tcBorders>
+              <w:top w:val="single" w:sz="8" w:space="0" w:color="auto"/>
+              <w:left w:val="single" w:sz="8" w:space="0" w:color="auto"/>
+              <w:bottom w:val="single" w:sz="8" w:space="0" w:color="auto"/>
+              <w:right w:val="single" w:sz="8" w:space="0" w:color="auto"/>
+            </w:tcBorders>
+            <w:tcMar>
+              <w:left w:w="108" w:type="dxa"/>
+              <w:right w:w="108" w:type="dxa"/>
+            </w:tcMar>
+          </w:tcPr>
+          <w:p>
+            <w:r>
+              <w:rPr>
+                <w:rFonts w:eastAsia="Times New Roman"/>
+                <w:b/>
+                <w:bCs/>
+                <w:sz w:val="22"/>
+                <w:szCs w:val="22"/>
+                <w:lang w:val="en-US"/>
+              </w:rPr>
+              <w:t>Risk Mitigation:</w:t>
             </w:r>
           </w:p>
         </w:tc>
@@ -20524,62 +21305,12 @@
               </w:rPr>
               <w:t xml:space="preserve"> </w:t>
             </w:r>
-          </w:p>
-        </w:tc>
-      </w:tr>
-      <w:tr>
-        <w:trPr>
-          <w:trHeight w:val="300"/>
-        </w:trPr>
-        <w:tc>
-          <w:tcPr>
-            <w:tcW w:w="2265" w:type="dxa"/>
-            <w:tcBorders>
-              <w:top w:val="single" w:sz="8" w:space="0" w:color="auto"/>
-              <w:left w:val="single" w:sz="8" w:space="0" w:color="auto"/>
-              <w:bottom w:val="single" w:sz="8" w:space="0" w:color="auto"/>
-              <w:right w:val="single" w:sz="8" w:space="0" w:color="auto"/>
-            </w:tcBorders>
-            <w:tcMar>
-              <w:left w:w="108" w:type="dxa"/>
-              <w:right w:w="108" w:type="dxa"/>
-            </w:tcMar>
-          </w:tcPr>
-          <w:p>
-            <w:r>
-              <w:rPr>
-                <w:rFonts w:eastAsia="Times New Roman"/>
-                <w:b/>
-                <w:bCs/>
-                <w:sz w:val="22"/>
-                <w:szCs w:val="22"/>
-                <w:lang w:val="en-US"/>
-              </w:rPr>
-              <w:t>Risk Mitigation:</w:t>
-            </w:r>
-          </w:p>
-        </w:tc>
-        <w:tc>
-          <w:tcPr>
-            <w:tcW w:w="7080" w:type="dxa"/>
-            <w:tcBorders>
-              <w:top w:val="single" w:sz="8" w:space="0" w:color="auto"/>
-              <w:left w:val="single" w:sz="8" w:space="0" w:color="auto"/>
-              <w:bottom w:val="single" w:sz="8" w:space="0" w:color="auto"/>
-              <w:right w:val="single" w:sz="8" w:space="0" w:color="auto"/>
-            </w:tcBorders>
-            <w:tcMar>
-              <w:left w:w="108" w:type="dxa"/>
-              <w:right w:w="108" w:type="dxa"/>
-            </w:tcMar>
-          </w:tcPr>
-          <w:p>
-            <w:r>
-              <w:rPr>
-                <w:rFonts w:eastAsia="Times New Roman"/>
-                <w:lang w:val="en-US"/>
-              </w:rPr>
-              <w:t xml:space="preserve"> </w:t>
+            <w:r>
+              <w:rPr>
+                <w:rFonts w:eastAsia="Times New Roman"/>
+                <w:lang w:val="en-US"/>
+              </w:rPr>
+              <w:t xml:space="preserve">Project team should strictly follow the project adviser suggestions as much as possible since the project advisers are professional and credible source of information towards the project and system development </w:t>
             </w:r>
           </w:p>
         </w:tc>
@@ -20726,7 +21457,6 @@
           <w:sz w:val="22"/>
           <w:szCs w:val="22"/>
         </w:rPr>
-        <w:lastRenderedPageBreak/>
         <w:t xml:space="preserve"> </w:t>
       </w:r>
     </w:p>
@@ -21242,6 +21972,11 @@
           </w:tcPr>
           <w:p>
             <w:pPr>
+              <w:pStyle w:val="ListParagraph"/>
+              <w:numPr>
+                <w:ilvl w:val="0"/>
+                <w:numId w:val="31"/>
+              </w:numPr>
               <w:rPr>
                 <w:rFonts w:eastAsia="Times New Roman"/>
                 <w:lang w:val="en-US"/>
@@ -21252,40 +21987,164 @@
                 <w:rFonts w:eastAsia="Times New Roman"/>
                 <w:lang w:val="en-US"/>
               </w:rPr>
+              <w:t>Deliverables Discussion</w:t>
+            </w:r>
+          </w:p>
+          <w:p>
+            <w:pPr>
+              <w:pStyle w:val="ListParagraph"/>
+              <w:numPr>
+                <w:ilvl w:val="0"/>
+                <w:numId w:val="31"/>
+              </w:numPr>
+              <w:rPr>
+                <w:rFonts w:eastAsia="Times New Roman"/>
+                <w:lang w:val="en-US"/>
+              </w:rPr>
+            </w:pPr>
+            <w:r>
+              <w:rPr>
+                <w:rFonts w:eastAsia="Times New Roman"/>
+                <w:lang w:val="en-US"/>
+              </w:rPr>
+              <w:t>Workload distribution to project team members</w:t>
+            </w:r>
+          </w:p>
+          <w:p>
+            <w:pPr>
+              <w:pStyle w:val="ListParagraph"/>
+              <w:numPr>
+                <w:ilvl w:val="0"/>
+                <w:numId w:val="31"/>
+              </w:numPr>
+              <w:rPr>
+                <w:rFonts w:eastAsia="Times New Roman"/>
+                <w:lang w:val="en-US"/>
+              </w:rPr>
+            </w:pPr>
+            <w:r>
+              <w:rPr>
+                <w:rFonts w:eastAsia="Times New Roman"/>
+                <w:lang w:val="en-US"/>
+              </w:rPr>
+              <w:t>Documentation adjustments</w:t>
+            </w:r>
+          </w:p>
+          <w:p>
+            <w:pPr>
+              <w:pStyle w:val="ListParagraph"/>
+              <w:numPr>
+                <w:ilvl w:val="0"/>
+                <w:numId w:val="31"/>
+              </w:numPr>
+              <w:rPr>
+                <w:rFonts w:eastAsia="Times New Roman"/>
+                <w:lang w:val="en-US"/>
+              </w:rPr>
+            </w:pPr>
+            <w:r>
+              <w:rPr>
+                <w:rFonts w:eastAsia="Times New Roman"/>
+                <w:lang w:val="en-US"/>
+              </w:rPr>
+              <w:t>System Diagram output updates</w:t>
+            </w:r>
+          </w:p>
+        </w:tc>
+      </w:tr>
+      <w:tr>
+        <w:trPr>
+          <w:trHeight w:val="300"/>
+        </w:trPr>
+        <w:tc>
+          <w:tcPr>
+            <w:tcW w:w="2265" w:type="dxa"/>
+            <w:tcBorders>
+              <w:top w:val="single" w:sz="8" w:space="0" w:color="auto"/>
+              <w:left w:val="single" w:sz="8" w:space="0" w:color="auto"/>
+              <w:bottom w:val="single" w:sz="8" w:space="0" w:color="auto"/>
+              <w:right w:val="single" w:sz="8" w:space="0" w:color="auto"/>
+            </w:tcBorders>
+            <w:tcMar>
+              <w:left w:w="108" w:type="dxa"/>
+              <w:right w:w="108" w:type="dxa"/>
+            </w:tcMar>
+          </w:tcPr>
+          <w:p>
+            <w:r>
+              <w:rPr>
+                <w:rFonts w:eastAsia="Times New Roman"/>
+                <w:b/>
+                <w:bCs/>
+                <w:sz w:val="22"/>
+                <w:szCs w:val="22"/>
+                <w:lang w:val="en-US"/>
+              </w:rPr>
+              <w:t>Completion State:</w:t>
+            </w:r>
+          </w:p>
+        </w:tc>
+        <w:tc>
+          <w:tcPr>
+            <w:tcW w:w="7080" w:type="dxa"/>
+            <w:tcBorders>
+              <w:top w:val="single" w:sz="8" w:space="0" w:color="auto"/>
+              <w:left w:val="single" w:sz="8" w:space="0" w:color="auto"/>
+              <w:bottom w:val="single" w:sz="8" w:space="0" w:color="auto"/>
+              <w:right w:val="single" w:sz="8" w:space="0" w:color="auto"/>
+            </w:tcBorders>
+            <w:tcMar>
+              <w:left w:w="108" w:type="dxa"/>
+              <w:right w:w="108" w:type="dxa"/>
+            </w:tcMar>
+          </w:tcPr>
+          <w:p>
+            <w:r>
+              <w:rPr>
+                <w:rFonts w:eastAsia="Times New Roman"/>
+                <w:lang w:val="en-US"/>
+              </w:rPr>
               <w:t xml:space="preserve"> </w:t>
             </w:r>
-          </w:p>
-        </w:tc>
-      </w:tr>
-      <w:tr>
-        <w:trPr>
-          <w:trHeight w:val="300"/>
-        </w:trPr>
-        <w:tc>
-          <w:tcPr>
-            <w:tcW w:w="2265" w:type="dxa"/>
-            <w:tcBorders>
-              <w:top w:val="single" w:sz="8" w:space="0" w:color="auto"/>
-              <w:left w:val="single" w:sz="8" w:space="0" w:color="auto"/>
-              <w:bottom w:val="single" w:sz="8" w:space="0" w:color="auto"/>
-              <w:right w:val="single" w:sz="8" w:space="0" w:color="auto"/>
-            </w:tcBorders>
-            <w:tcMar>
-              <w:left w:w="108" w:type="dxa"/>
-              <w:right w:w="108" w:type="dxa"/>
-            </w:tcMar>
-          </w:tcPr>
-          <w:p>
-            <w:r>
-              <w:rPr>
-                <w:rFonts w:eastAsia="Times New Roman"/>
-                <w:b/>
-                <w:bCs/>
-                <w:sz w:val="22"/>
-                <w:szCs w:val="22"/>
-                <w:lang w:val="en-US"/>
-              </w:rPr>
-              <w:t>Completion State:</w:t>
+            <w:r>
+              <w:rPr>
+                <w:rFonts w:eastAsia="Times New Roman"/>
+                <w:lang w:val="en-US"/>
+              </w:rPr>
+              <w:t xml:space="preserve">Work package is complete once the project team accomplished weekly deliverables and consulated to the project adviser or consultant </w:t>
+            </w:r>
+          </w:p>
+        </w:tc>
+      </w:tr>
+      <w:tr>
+        <w:trPr>
+          <w:trHeight w:val="300"/>
+        </w:trPr>
+        <w:tc>
+          <w:tcPr>
+            <w:tcW w:w="2265" w:type="dxa"/>
+            <w:tcBorders>
+              <w:top w:val="single" w:sz="8" w:space="0" w:color="auto"/>
+              <w:left w:val="single" w:sz="8" w:space="0" w:color="auto"/>
+              <w:bottom w:val="single" w:sz="8" w:space="0" w:color="auto"/>
+              <w:right w:val="single" w:sz="8" w:space="0" w:color="auto"/>
+            </w:tcBorders>
+            <w:tcMar>
+              <w:left w:w="108" w:type="dxa"/>
+              <w:right w:w="108" w:type="dxa"/>
+            </w:tcMar>
+          </w:tcPr>
+          <w:p>
+            <w:r>
+              <w:rPr>
+                <w:rFonts w:eastAsia="Times New Roman"/>
+                <w:b/>
+                <w:bCs/>
+                <w:sz w:val="22"/>
+                <w:szCs w:val="22"/>
+                <w:lang w:val="en-US"/>
+              </w:rPr>
+              <w:t>Assumptions:</w:t>
             </w:r>
           </w:p>
         </w:tc>
@@ -21311,38 +22170,45 @@
               </w:rPr>
               <w:t xml:space="preserve"> </w:t>
             </w:r>
-          </w:p>
-        </w:tc>
-      </w:tr>
-      <w:tr>
-        <w:trPr>
-          <w:trHeight w:val="300"/>
-        </w:trPr>
-        <w:tc>
-          <w:tcPr>
-            <w:tcW w:w="2265" w:type="dxa"/>
-            <w:tcBorders>
-              <w:top w:val="single" w:sz="8" w:space="0" w:color="auto"/>
-              <w:left w:val="single" w:sz="8" w:space="0" w:color="auto"/>
-              <w:bottom w:val="single" w:sz="8" w:space="0" w:color="auto"/>
-              <w:right w:val="single" w:sz="8" w:space="0" w:color="auto"/>
-            </w:tcBorders>
-            <w:tcMar>
-              <w:left w:w="108" w:type="dxa"/>
-              <w:right w:w="108" w:type="dxa"/>
-            </w:tcMar>
-          </w:tcPr>
-          <w:p>
-            <w:r>
-              <w:rPr>
-                <w:rFonts w:eastAsia="Times New Roman"/>
-                <w:b/>
-                <w:bCs/>
-                <w:sz w:val="22"/>
-                <w:szCs w:val="22"/>
-                <w:lang w:val="en-US"/>
-              </w:rPr>
-              <w:t>Assumptions:</w:t>
+            <w:r>
+              <w:rPr>
+                <w:rFonts w:eastAsia="Times New Roman"/>
+                <w:lang w:val="en-US"/>
+              </w:rPr>
+              <w:t xml:space="preserve">Project team should be able to accomplish all the weekly task from the course and produce outputs such as UML diagrams of the system to procceed with other output withtout conflict </w:t>
+            </w:r>
+          </w:p>
+        </w:tc>
+      </w:tr>
+      <w:tr>
+        <w:trPr>
+          <w:trHeight w:val="300"/>
+        </w:trPr>
+        <w:tc>
+          <w:tcPr>
+            <w:tcW w:w="2265" w:type="dxa"/>
+            <w:tcBorders>
+              <w:top w:val="single" w:sz="8" w:space="0" w:color="auto"/>
+              <w:left w:val="single" w:sz="8" w:space="0" w:color="auto"/>
+              <w:bottom w:val="single" w:sz="8" w:space="0" w:color="auto"/>
+              <w:right w:val="single" w:sz="8" w:space="0" w:color="auto"/>
+            </w:tcBorders>
+            <w:tcMar>
+              <w:left w:w="108" w:type="dxa"/>
+              <w:right w:w="108" w:type="dxa"/>
+            </w:tcMar>
+          </w:tcPr>
+          <w:p>
+            <w:r>
+              <w:rPr>
+                <w:rFonts w:eastAsia="Times New Roman"/>
+                <w:b/>
+                <w:bCs/>
+                <w:sz w:val="22"/>
+                <w:szCs w:val="22"/>
+                <w:lang w:val="en-US"/>
+              </w:rPr>
+              <w:t>Risks:</w:t>
             </w:r>
           </w:p>
         </w:tc>
@@ -21368,38 +22234,45 @@
               </w:rPr>
               <w:t xml:space="preserve"> </w:t>
             </w:r>
-          </w:p>
-        </w:tc>
-      </w:tr>
-      <w:tr>
-        <w:trPr>
-          <w:trHeight w:val="300"/>
-        </w:trPr>
-        <w:tc>
-          <w:tcPr>
-            <w:tcW w:w="2265" w:type="dxa"/>
-            <w:tcBorders>
-              <w:top w:val="single" w:sz="8" w:space="0" w:color="auto"/>
-              <w:left w:val="single" w:sz="8" w:space="0" w:color="auto"/>
-              <w:bottom w:val="single" w:sz="8" w:space="0" w:color="auto"/>
-              <w:right w:val="single" w:sz="8" w:space="0" w:color="auto"/>
-            </w:tcBorders>
-            <w:tcMar>
-              <w:left w:w="108" w:type="dxa"/>
-              <w:right w:w="108" w:type="dxa"/>
-            </w:tcMar>
-          </w:tcPr>
-          <w:p>
-            <w:r>
-              <w:rPr>
-                <w:rFonts w:eastAsia="Times New Roman"/>
-                <w:b/>
-                <w:bCs/>
-                <w:sz w:val="22"/>
-                <w:szCs w:val="22"/>
-                <w:lang w:val="en-US"/>
-              </w:rPr>
-              <w:t>Risks:</w:t>
+            <w:r>
+              <w:rPr>
+                <w:rFonts w:eastAsia="Times New Roman"/>
+                <w:lang w:val="en-US"/>
+              </w:rPr>
+              <w:t>Project team might not be able to produce satisafactory output the is needed for the weekly deliverables or attend meetings for output consulation with project adviser and consultant</w:t>
+            </w:r>
+          </w:p>
+        </w:tc>
+      </w:tr>
+      <w:tr>
+        <w:trPr>
+          <w:trHeight w:val="300"/>
+        </w:trPr>
+        <w:tc>
+          <w:tcPr>
+            <w:tcW w:w="2265" w:type="dxa"/>
+            <w:tcBorders>
+              <w:top w:val="single" w:sz="8" w:space="0" w:color="auto"/>
+              <w:left w:val="single" w:sz="8" w:space="0" w:color="auto"/>
+              <w:bottom w:val="single" w:sz="8" w:space="0" w:color="auto"/>
+              <w:right w:val="single" w:sz="8" w:space="0" w:color="auto"/>
+            </w:tcBorders>
+            <w:tcMar>
+              <w:left w:w="108" w:type="dxa"/>
+              <w:right w:w="108" w:type="dxa"/>
+            </w:tcMar>
+          </w:tcPr>
+          <w:p>
+            <w:r>
+              <w:rPr>
+                <w:rFonts w:eastAsia="Times New Roman"/>
+                <w:b/>
+                <w:bCs/>
+                <w:sz w:val="22"/>
+                <w:szCs w:val="22"/>
+                <w:lang w:val="en-US"/>
+              </w:rPr>
+              <w:t>Risk Mitigation:</w:t>
             </w:r>
           </w:p>
         </w:tc>
@@ -21425,62 +22298,12 @@
               </w:rPr>
               <w:t xml:space="preserve"> </w:t>
             </w:r>
-          </w:p>
-        </w:tc>
-      </w:tr>
-      <w:tr>
-        <w:trPr>
-          <w:trHeight w:val="300"/>
-        </w:trPr>
-        <w:tc>
-          <w:tcPr>
-            <w:tcW w:w="2265" w:type="dxa"/>
-            <w:tcBorders>
-              <w:top w:val="single" w:sz="8" w:space="0" w:color="auto"/>
-              <w:left w:val="single" w:sz="8" w:space="0" w:color="auto"/>
-              <w:bottom w:val="single" w:sz="8" w:space="0" w:color="auto"/>
-              <w:right w:val="single" w:sz="8" w:space="0" w:color="auto"/>
-            </w:tcBorders>
-            <w:tcMar>
-              <w:left w:w="108" w:type="dxa"/>
-              <w:right w:w="108" w:type="dxa"/>
-            </w:tcMar>
-          </w:tcPr>
-          <w:p>
-            <w:r>
-              <w:rPr>
-                <w:rFonts w:eastAsia="Times New Roman"/>
-                <w:b/>
-                <w:bCs/>
-                <w:sz w:val="22"/>
-                <w:szCs w:val="22"/>
-                <w:lang w:val="en-US"/>
-              </w:rPr>
-              <w:t>Risk Mitigation:</w:t>
-            </w:r>
-          </w:p>
-        </w:tc>
-        <w:tc>
-          <w:tcPr>
-            <w:tcW w:w="7080" w:type="dxa"/>
-            <w:tcBorders>
-              <w:top w:val="single" w:sz="8" w:space="0" w:color="auto"/>
-              <w:left w:val="single" w:sz="8" w:space="0" w:color="auto"/>
-              <w:bottom w:val="single" w:sz="8" w:space="0" w:color="auto"/>
-              <w:right w:val="single" w:sz="8" w:space="0" w:color="auto"/>
-            </w:tcBorders>
-            <w:tcMar>
-              <w:left w:w="108" w:type="dxa"/>
-              <w:right w:w="108" w:type="dxa"/>
-            </w:tcMar>
-          </w:tcPr>
-          <w:p>
-            <w:r>
-              <w:rPr>
-                <w:rFonts w:eastAsia="Times New Roman"/>
-                <w:lang w:val="en-US"/>
-              </w:rPr>
-              <w:t xml:space="preserve"> </w:t>
+            <w:r>
+              <w:rPr>
+                <w:rFonts w:eastAsia="Times New Roman"/>
+                <w:lang w:val="en-US"/>
+              </w:rPr>
+              <w:t xml:space="preserve">Project team should schedule daily meetings to keep track of individual members output progress, to point out certain errors and incorrect content on the certain deliverables. </w:t>
             </w:r>
           </w:p>
         </w:tc>
@@ -21814,6 +22637,7 @@
                 <w:szCs w:val="22"/>
                 <w:lang w:val="en-US"/>
               </w:rPr>
+              <w:lastRenderedPageBreak/>
               <w:t>Package Owner:</w:t>
             </w:r>
           </w:p>
@@ -22545,15 +23369,7 @@
                 <w:rFonts w:eastAsia="Times New Roman"/>
                 <w:lang w:val="en-US"/>
               </w:rPr>
-              <w:t xml:space="preserve">conflict with </w:t>
-            </w:r>
-            <w:r>
-              <w:rPr>
-                <w:rFonts w:eastAsia="Times New Roman"/>
-                <w:lang w:val="en-US"/>
-              </w:rPr>
-              <w:lastRenderedPageBreak/>
-              <w:t xml:space="preserve">the system diagrams </w:t>
+              <w:t xml:space="preserve">conflict with the system diagrams </w:t>
             </w:r>
             <w:r>
               <w:rPr>
@@ -22593,7 +23409,6 @@
                 <w:szCs w:val="22"/>
                 <w:lang w:val="en-US"/>
               </w:rPr>
-              <w:lastRenderedPageBreak/>
               <w:t xml:space="preserve">Budget: </w:t>
             </w:r>
           </w:p>
@@ -23267,7 +24082,21 @@
                 <w:rFonts w:eastAsia="Times New Roman"/>
                 <w:lang w:val="en-US"/>
               </w:rPr>
-              <w:t xml:space="preserve">rticular goal </w:t>
+              <w:t xml:space="preserve">rticular </w:t>
+            </w:r>
+            <w:r>
+              <w:rPr>
+                <w:rFonts w:eastAsia="Times New Roman"/>
+                <w:lang w:val="en-US"/>
+              </w:rPr>
+              <w:t>goal.</w:t>
+            </w:r>
+            <w:r>
+              <w:rPr>
+                <w:rFonts w:eastAsia="Times New Roman"/>
+                <w:lang w:val="en-US"/>
+              </w:rPr>
+              <w:t xml:space="preserve"> </w:t>
             </w:r>
           </w:p>
           <w:p>
@@ -23492,6 +24321,7 @@
                 <w:szCs w:val="22"/>
                 <w:lang w:val="en-US"/>
               </w:rPr>
+              <w:lastRenderedPageBreak/>
               <w:t>Assumptions:</w:t>
             </w:r>
           </w:p>
@@ -24155,7 +24985,6 @@
                 <w:szCs w:val="22"/>
                 <w:lang w:val="en-US"/>
               </w:rPr>
-              <w:lastRenderedPageBreak/>
               <w:t xml:space="preserve"> </w:t>
             </w:r>
           </w:p>
@@ -24204,7 +25033,6 @@
                 <w:rFonts w:eastAsia="Times New Roman"/>
                 <w:lang w:val="en-US"/>
               </w:rPr>
-              <w:lastRenderedPageBreak/>
               <w:t>Ruth Morallos</w:t>
             </w:r>
           </w:p>
@@ -24225,7 +25053,6 @@
                 <w:rFonts w:eastAsia="Times New Roman"/>
                 <w:lang w:val="en-US"/>
               </w:rPr>
-              <w:lastRenderedPageBreak/>
               <w:t>Vincent Nacor</w:t>
             </w:r>
           </w:p>
@@ -24339,7 +25166,6 @@
                 <w:szCs w:val="22"/>
                 <w:lang w:val="en-US"/>
               </w:rPr>
-              <w:lastRenderedPageBreak/>
               <w:t>Description:</w:t>
             </w:r>
           </w:p>
@@ -25176,6 +26002,7 @@
                 <w:szCs w:val="22"/>
                 <w:lang w:val="en-US"/>
               </w:rPr>
+              <w:lastRenderedPageBreak/>
               <w:t xml:space="preserve"> </w:t>
             </w:r>
           </w:p>
@@ -25845,7 +26672,6 @@
                 <w:szCs w:val="22"/>
                 <w:lang w:val="en-US"/>
               </w:rPr>
-              <w:lastRenderedPageBreak/>
               <w:t>Reference Docs:</w:t>
             </w:r>
           </w:p>
@@ -26860,6 +27686,7 @@
                 <w:rFonts w:ascii="Calibri" w:eastAsia="Yu Mincho" w:hAnsi="Calibri" w:cs="Arial"/>
                 <w:lang w:val="en-US"/>
               </w:rPr>
+              <w:lastRenderedPageBreak/>
               <w:t>Learning materials from individual deliverables</w:t>
             </w:r>
           </w:p>
@@ -26893,6 +27720,7 @@
                 <w:szCs w:val="22"/>
                 <w:lang w:val="en-US"/>
               </w:rPr>
+              <w:lastRenderedPageBreak/>
               <w:t xml:space="preserve">Budget: </w:t>
             </w:r>
           </w:p>
@@ -27517,7 +28345,6 @@
                 <w:szCs w:val="22"/>
                 <w:lang w:val="en-US"/>
               </w:rPr>
-              <w:lastRenderedPageBreak/>
               <w:t>Description:</w:t>
             </w:r>
           </w:p>
@@ -28540,6 +29367,7 @@
                 <w:szCs w:val="22"/>
                 <w:lang w:val="en-US"/>
               </w:rPr>
+              <w:lastRenderedPageBreak/>
               <w:t>Description:</w:t>
             </w:r>
           </w:p>
@@ -29030,7 +29858,6 @@
           <w:sz w:val="22"/>
           <w:szCs w:val="22"/>
         </w:rPr>
-        <w:lastRenderedPageBreak/>
         <w:t xml:space="preserve"> </w:t>
       </w:r>
     </w:p>
@@ -29948,6 +30775,7 @@
           <w:sz w:val="22"/>
           <w:szCs w:val="22"/>
         </w:rPr>
+        <w:lastRenderedPageBreak/>
         <w:t xml:space="preserve"> </w:t>
       </w:r>
     </w:p>
@@ -30531,7 +31359,6 @@
                 <w:szCs w:val="22"/>
                 <w:lang w:val="en-US"/>
               </w:rPr>
-              <w:lastRenderedPageBreak/>
               <w:t>Description:</w:t>
             </w:r>
           </w:p>
@@ -31429,6 +32256,7 @@
                 <w:rFonts w:eastAsia="Times New Roman"/>
                 <w:lang w:val="en-US"/>
               </w:rPr>
+              <w:lastRenderedPageBreak/>
               <w:t>Bryan Geneta</w:t>
             </w:r>
           </w:p>
@@ -31462,6 +32290,7 @@
                 <w:szCs w:val="22"/>
                 <w:lang w:val="en-US"/>
               </w:rPr>
+              <w:lastRenderedPageBreak/>
               <w:t>Description:</w:t>
             </w:r>
           </w:p>
@@ -31931,7 +32760,6 @@
           <w:sz w:val="22"/>
           <w:szCs w:val="22"/>
         </w:rPr>
-        <w:lastRenderedPageBreak/>
         <w:t xml:space="preserve"> </w:t>
       </w:r>
     </w:p>
@@ -32963,6 +33791,7 @@
                 <w:szCs w:val="22"/>
                 <w:lang w:val="en-US"/>
               </w:rPr>
+              <w:lastRenderedPageBreak/>
               <w:t>Package Owner:</w:t>
             </w:r>
           </w:p>
@@ -33609,7 +34438,6 @@
                 <w:szCs w:val="22"/>
                 <w:lang w:val="en-US"/>
               </w:rPr>
-              <w:lastRenderedPageBreak/>
               <w:t>Reference Docs:</w:t>
             </w:r>
           </w:p>
@@ -34548,6 +35376,7 @@
                 <w:szCs w:val="22"/>
                 <w:lang w:val="en-US"/>
               </w:rPr>
+              <w:lastRenderedPageBreak/>
               <w:t>WBS:</w:t>
             </w:r>
           </w:p>
@@ -35223,7 +36052,6 @@
                 <w:szCs w:val="22"/>
                 <w:lang w:val="en-US"/>
               </w:rPr>
-              <w:lastRenderedPageBreak/>
               <w:t>Risk Mitigation:</w:t>
             </w:r>
           </w:p>
@@ -36161,6 +36989,7 @@
                 <w:szCs w:val="22"/>
                 <w:lang w:val="en-US"/>
               </w:rPr>
+              <w:lastRenderedPageBreak/>
               <w:t xml:space="preserve">Budget: </w:t>
             </w:r>
           </w:p>
@@ -36554,7 +37383,6 @@
                 <w:szCs w:val="22"/>
                 <w:lang w:val="en-US"/>
               </w:rPr>
-              <w:lastRenderedPageBreak/>
               <w:t>Work Package:</w:t>
             </w:r>
           </w:p>
@@ -37584,6 +38412,7 @@
                 <w:szCs w:val="22"/>
                 <w:lang w:val="en-US"/>
               </w:rPr>
+              <w:lastRenderedPageBreak/>
               <w:t xml:space="preserve"> </w:t>
             </w:r>
           </w:p>
@@ -37632,6 +38461,7 @@
                 <w:rFonts w:eastAsia="Times New Roman"/>
                 <w:lang w:val="en-US"/>
               </w:rPr>
+              <w:lastRenderedPageBreak/>
               <w:t>Ruth Morallos</w:t>
             </w:r>
           </w:p>
@@ -37652,6 +38482,7 @@
                 <w:rFonts w:eastAsia="Times New Roman"/>
                 <w:lang w:val="en-US"/>
               </w:rPr>
+              <w:lastRenderedPageBreak/>
               <w:t>Vincent Nacor</w:t>
             </w:r>
           </w:p>
@@ -37765,6 +38596,7 @@
                 <w:szCs w:val="22"/>
                 <w:lang w:val="en-US"/>
               </w:rPr>
+              <w:lastRenderedPageBreak/>
               <w:t>Description:</w:t>
             </w:r>
           </w:p>
@@ -38229,7 +39061,6 @@
                 <w:szCs w:val="22"/>
                 <w:lang w:val="en-US"/>
               </w:rPr>
-              <w:lastRenderedPageBreak/>
               <w:t>WBS:</w:t>
             </w:r>
           </w:p>
@@ -39234,6 +40065,7 @@
                 <w:szCs w:val="22"/>
                 <w:lang w:val="en-US"/>
               </w:rPr>
+              <w:lastRenderedPageBreak/>
               <w:t>Package Owner:</w:t>
             </w:r>
           </w:p>
@@ -39879,7 +40711,6 @@
                 <w:szCs w:val="22"/>
                 <w:lang w:val="en-US"/>
               </w:rPr>
-              <w:lastRenderedPageBreak/>
               <w:t>Reference Docs:</w:t>
             </w:r>
           </w:p>
@@ -40895,6 +41726,7 @@
                 <w:szCs w:val="22"/>
                 <w:lang w:val="en-US"/>
               </w:rPr>
+              <w:lastRenderedPageBreak/>
               <w:t>Work Package:</w:t>
             </w:r>
           </w:p>
@@ -41702,7 +42534,6 @@
                 <w:szCs w:val="22"/>
                 <w:lang w:val="en-US"/>
               </w:rPr>
-              <w:lastRenderedPageBreak/>
               <w:t xml:space="preserve">Budget: </w:t>
             </w:r>
           </w:p>
@@ -42760,6 +43591,7 @@
                 <w:szCs w:val="22"/>
                 <w:lang w:val="en-US"/>
               </w:rPr>
+              <w:lastRenderedPageBreak/>
               <w:t>Reference Docs:</w:t>
             </w:r>
           </w:p>
@@ -43485,7 +44317,6 @@
                 <w:szCs w:val="22"/>
                 <w:lang w:val="en-US"/>
               </w:rPr>
-              <w:lastRenderedPageBreak/>
               <w:t>Assumptions:</w:t>
             </w:r>
           </w:p>
@@ -44669,6 +45500,7 @@
                 <w:szCs w:val="22"/>
                 <w:lang w:val="en-US"/>
               </w:rPr>
+              <w:lastRenderedPageBreak/>
               <w:t>Risk Mitigation:</w:t>
             </w:r>
           </w:p>
@@ -46960,6 +47792,119 @@
     </w:lvl>
   </w:abstractNum>
   <w:abstractNum w:abstractNumId="1" w15:restartNumberingAfterBreak="0">
+    <w:nsid w:val="0F95762D"/>
+    <w:multiLevelType w:val="hybridMultilevel"/>
+    <w:tmpl w:val="E4CA9966"/>
+    <w:lvl w:ilvl="0" w:tplc="04090001">
+      <w:start w:val="1"/>
+      <w:numFmt w:val="bullet"/>
+      <w:lvlText w:val=""/>
+      <w:lvlJc w:val="left"/>
+      <w:pPr>
+        <w:ind w:left="720" w:hanging="360"/>
+      </w:pPr>
+      <w:rPr>
+        <w:rFonts w:ascii="Symbol" w:hAnsi="Symbol" w:hint="default"/>
+      </w:rPr>
+    </w:lvl>
+    <w:lvl w:ilvl="1" w:tplc="04090003" w:tentative="1">
+      <w:start w:val="1"/>
+      <w:numFmt w:val="bullet"/>
+      <w:lvlText w:val="o"/>
+      <w:lvlJc w:val="left"/>
+      <w:pPr>
+        <w:ind w:left="1440" w:hanging="360"/>
+      </w:pPr>
+      <w:rPr>
+        <w:rFonts w:ascii="Courier New" w:hAnsi="Courier New" w:cs="Courier New" w:hint="default"/>
+      </w:rPr>
+    </w:lvl>
+    <w:lvl w:ilvl="2" w:tplc="04090005" w:tentative="1">
+      <w:start w:val="1"/>
+      <w:numFmt w:val="bullet"/>
+      <w:lvlText w:val=""/>
+      <w:lvlJc w:val="left"/>
+      <w:pPr>
+        <w:ind w:left="2160" w:hanging="360"/>
+      </w:pPr>
+      <w:rPr>
+        <w:rFonts w:ascii="Wingdings" w:hAnsi="Wingdings" w:hint="default"/>
+      </w:rPr>
+    </w:lvl>
+    <w:lvl w:ilvl="3" w:tplc="04090001" w:tentative="1">
+      <w:start w:val="1"/>
+      <w:numFmt w:val="bullet"/>
+      <w:lvlText w:val=""/>
+      <w:lvlJc w:val="left"/>
+      <w:pPr>
+        <w:ind w:left="2880" w:hanging="360"/>
+      </w:pPr>
+      <w:rPr>
+        <w:rFonts w:ascii="Symbol" w:hAnsi="Symbol" w:hint="default"/>
+      </w:rPr>
+    </w:lvl>
+    <w:lvl w:ilvl="4" w:tplc="04090003" w:tentative="1">
+      <w:start w:val="1"/>
+      <w:numFmt w:val="bullet"/>
+      <w:lvlText w:val="o"/>
+      <w:lvlJc w:val="left"/>
+      <w:pPr>
+        <w:ind w:left="3600" w:hanging="360"/>
+      </w:pPr>
+      <w:rPr>
+        <w:rFonts w:ascii="Courier New" w:hAnsi="Courier New" w:cs="Courier New" w:hint="default"/>
+      </w:rPr>
+    </w:lvl>
+    <w:lvl w:ilvl="5" w:tplc="04090005" w:tentative="1">
+      <w:start w:val="1"/>
+      <w:numFmt w:val="bullet"/>
+      <w:lvlText w:val=""/>
+      <w:lvlJc w:val="left"/>
+      <w:pPr>
+        <w:ind w:left="4320" w:hanging="360"/>
+      </w:pPr>
+      <w:rPr>
+        <w:rFonts w:ascii="Wingdings" w:hAnsi="Wingdings" w:hint="default"/>
+      </w:rPr>
+    </w:lvl>
+    <w:lvl w:ilvl="6" w:tplc="04090001" w:tentative="1">
+      <w:start w:val="1"/>
+      <w:numFmt w:val="bullet"/>
+      <w:lvlText w:val=""/>
+      <w:lvlJc w:val="left"/>
+      <w:pPr>
+        <w:ind w:left="5040" w:hanging="360"/>
+      </w:pPr>
+      <w:rPr>
+        <w:rFonts w:ascii="Symbol" w:hAnsi="Symbol" w:hint="default"/>
+      </w:rPr>
+    </w:lvl>
+    <w:lvl w:ilvl="7" w:tplc="04090003" w:tentative="1">
+      <w:start w:val="1"/>
+      <w:numFmt w:val="bullet"/>
+      <w:lvlText w:val="o"/>
+      <w:lvlJc w:val="left"/>
+      <w:pPr>
+        <w:ind w:left="5760" w:hanging="360"/>
+      </w:pPr>
+      <w:rPr>
+        <w:rFonts w:ascii="Courier New" w:hAnsi="Courier New" w:cs="Courier New" w:hint="default"/>
+      </w:rPr>
+    </w:lvl>
+    <w:lvl w:ilvl="8" w:tplc="04090005" w:tentative="1">
+      <w:start w:val="1"/>
+      <w:numFmt w:val="bullet"/>
+      <w:lvlText w:val=""/>
+      <w:lvlJc w:val="left"/>
+      <w:pPr>
+        <w:ind w:left="6480" w:hanging="360"/>
+      </w:pPr>
+      <w:rPr>
+        <w:rFonts w:ascii="Wingdings" w:hAnsi="Wingdings" w:hint="default"/>
+      </w:rPr>
+    </w:lvl>
+  </w:abstractNum>
+  <w:abstractNum w:abstractNumId="2" w15:restartNumberingAfterBreak="0">
     <w:nsid w:val="108D7D49"/>
     <w:multiLevelType w:val="hybridMultilevel"/>
     <w:tmpl w:val="550E4B36"/>
@@ -47072,7 +48017,7 @@
       </w:rPr>
     </w:lvl>
   </w:abstractNum>
-  <w:abstractNum w:abstractNumId="2" w15:restartNumberingAfterBreak="0">
+  <w:abstractNum w:abstractNumId="3" w15:restartNumberingAfterBreak="0">
     <w:nsid w:val="1E852274"/>
     <w:multiLevelType w:val="hybridMultilevel"/>
     <w:tmpl w:val="5E845708"/>
@@ -47185,7 +48130,7 @@
       </w:rPr>
     </w:lvl>
   </w:abstractNum>
-  <w:abstractNum w:abstractNumId="3" w15:restartNumberingAfterBreak="0">
+  <w:abstractNum w:abstractNumId="4" w15:restartNumberingAfterBreak="0">
     <w:nsid w:val="1FEC8905"/>
     <w:multiLevelType w:val="hybridMultilevel"/>
     <w:tmpl w:val="FF422A2A"/>
@@ -47298,7 +48243,7 @@
       </w:rPr>
     </w:lvl>
   </w:abstractNum>
-  <w:abstractNum w:abstractNumId="4" w15:restartNumberingAfterBreak="0">
+  <w:abstractNum w:abstractNumId="5" w15:restartNumberingAfterBreak="0">
     <w:nsid w:val="22D0C972"/>
     <w:multiLevelType w:val="hybridMultilevel"/>
     <w:tmpl w:val="F3B2ADB6"/>
@@ -47411,7 +48356,7 @@
       </w:rPr>
     </w:lvl>
   </w:abstractNum>
-  <w:abstractNum w:abstractNumId="5" w15:restartNumberingAfterBreak="0">
+  <w:abstractNum w:abstractNumId="6" w15:restartNumberingAfterBreak="0">
     <w:nsid w:val="28ED02A1"/>
     <w:multiLevelType w:val="hybridMultilevel"/>
     <w:tmpl w:val="ADA63D60"/>
@@ -47524,7 +48469,7 @@
       </w:rPr>
     </w:lvl>
   </w:abstractNum>
-  <w:abstractNum w:abstractNumId="6" w15:restartNumberingAfterBreak="0">
+  <w:abstractNum w:abstractNumId="7" w15:restartNumberingAfterBreak="0">
     <w:nsid w:val="2F8C6600"/>
     <w:multiLevelType w:val="hybridMultilevel"/>
     <w:tmpl w:val="D0B8C8F2"/>
@@ -47637,7 +48582,7 @@
       </w:rPr>
     </w:lvl>
   </w:abstractNum>
-  <w:abstractNum w:abstractNumId="7" w15:restartNumberingAfterBreak="0">
+  <w:abstractNum w:abstractNumId="8" w15:restartNumberingAfterBreak="0">
     <w:nsid w:val="308C4B9F"/>
     <w:multiLevelType w:val="hybridMultilevel"/>
     <w:tmpl w:val="5AF83A24"/>
@@ -47750,7 +48695,7 @@
       </w:rPr>
     </w:lvl>
   </w:abstractNum>
-  <w:abstractNum w:abstractNumId="8" w15:restartNumberingAfterBreak="0">
+  <w:abstractNum w:abstractNumId="9" w15:restartNumberingAfterBreak="0">
     <w:nsid w:val="34E87832"/>
     <w:multiLevelType w:val="hybridMultilevel"/>
     <w:tmpl w:val="F1D073CC"/>
@@ -47863,7 +48808,7 @@
       </w:rPr>
     </w:lvl>
   </w:abstractNum>
-  <w:abstractNum w:abstractNumId="9" w15:restartNumberingAfterBreak="0">
+  <w:abstractNum w:abstractNumId="10" w15:restartNumberingAfterBreak="0">
     <w:nsid w:val="36359E2D"/>
     <w:multiLevelType w:val="hybridMultilevel"/>
     <w:tmpl w:val="A4502B92"/>
@@ -47976,7 +48921,7 @@
       </w:rPr>
     </w:lvl>
   </w:abstractNum>
-  <w:abstractNum w:abstractNumId="10" w15:restartNumberingAfterBreak="0">
+  <w:abstractNum w:abstractNumId="11" w15:restartNumberingAfterBreak="0">
     <w:nsid w:val="3A9742AA"/>
     <w:multiLevelType w:val="hybridMultilevel"/>
     <w:tmpl w:val="903AAE1A"/>
@@ -48089,7 +49034,7 @@
       </w:rPr>
     </w:lvl>
   </w:abstractNum>
-  <w:abstractNum w:abstractNumId="11" w15:restartNumberingAfterBreak="0">
+  <w:abstractNum w:abstractNumId="12" w15:restartNumberingAfterBreak="0">
     <w:nsid w:val="3B7F5E6D"/>
     <w:multiLevelType w:val="hybridMultilevel"/>
     <w:tmpl w:val="8BA6DED4"/>
@@ -48202,7 +49147,7 @@
       </w:rPr>
     </w:lvl>
   </w:abstractNum>
-  <w:abstractNum w:abstractNumId="12" w15:restartNumberingAfterBreak="0">
+  <w:abstractNum w:abstractNumId="13" w15:restartNumberingAfterBreak="0">
     <w:nsid w:val="4149751B"/>
     <w:multiLevelType w:val="hybridMultilevel"/>
     <w:tmpl w:val="CC9C1E04"/>
@@ -48315,7 +49260,7 @@
       </w:rPr>
     </w:lvl>
   </w:abstractNum>
-  <w:abstractNum w:abstractNumId="13" w15:restartNumberingAfterBreak="0">
+  <w:abstractNum w:abstractNumId="14" w15:restartNumberingAfterBreak="0">
     <w:nsid w:val="44A706EF"/>
     <w:multiLevelType w:val="hybridMultilevel"/>
     <w:tmpl w:val="3482B718"/>
@@ -48428,7 +49373,7 @@
       </w:rPr>
     </w:lvl>
   </w:abstractNum>
-  <w:abstractNum w:abstractNumId="14" w15:restartNumberingAfterBreak="0">
+  <w:abstractNum w:abstractNumId="15" w15:restartNumberingAfterBreak="0">
     <w:nsid w:val="478E927C"/>
     <w:multiLevelType w:val="hybridMultilevel"/>
     <w:tmpl w:val="0C50B47C"/>
@@ -48541,7 +49486,7 @@
       </w:rPr>
     </w:lvl>
   </w:abstractNum>
-  <w:abstractNum w:abstractNumId="15" w15:restartNumberingAfterBreak="0">
+  <w:abstractNum w:abstractNumId="16" w15:restartNumberingAfterBreak="0">
     <w:nsid w:val="47FEEF61"/>
     <w:multiLevelType w:val="hybridMultilevel"/>
     <w:tmpl w:val="9C96AC26"/>
@@ -48654,7 +49599,346 @@
       </w:rPr>
     </w:lvl>
   </w:abstractNum>
-  <w:abstractNum w:abstractNumId="16" w15:restartNumberingAfterBreak="0">
+  <w:abstractNum w:abstractNumId="17" w15:restartNumberingAfterBreak="0">
+    <w:nsid w:val="4AC36409"/>
+    <w:multiLevelType w:val="hybridMultilevel"/>
+    <w:tmpl w:val="FC943CBC"/>
+    <w:lvl w:ilvl="0" w:tplc="04090001">
+      <w:start w:val="1"/>
+      <w:numFmt w:val="bullet"/>
+      <w:lvlText w:val=""/>
+      <w:lvlJc w:val="left"/>
+      <w:pPr>
+        <w:ind w:left="720" w:hanging="360"/>
+      </w:pPr>
+      <w:rPr>
+        <w:rFonts w:ascii="Symbol" w:hAnsi="Symbol" w:hint="default"/>
+      </w:rPr>
+    </w:lvl>
+    <w:lvl w:ilvl="1" w:tplc="04090003" w:tentative="1">
+      <w:start w:val="1"/>
+      <w:numFmt w:val="bullet"/>
+      <w:lvlText w:val="o"/>
+      <w:lvlJc w:val="left"/>
+      <w:pPr>
+        <w:ind w:left="1440" w:hanging="360"/>
+      </w:pPr>
+      <w:rPr>
+        <w:rFonts w:ascii="Courier New" w:hAnsi="Courier New" w:cs="Courier New" w:hint="default"/>
+      </w:rPr>
+    </w:lvl>
+    <w:lvl w:ilvl="2" w:tplc="04090005" w:tentative="1">
+      <w:start w:val="1"/>
+      <w:numFmt w:val="bullet"/>
+      <w:lvlText w:val=""/>
+      <w:lvlJc w:val="left"/>
+      <w:pPr>
+        <w:ind w:left="2160" w:hanging="360"/>
+      </w:pPr>
+      <w:rPr>
+        <w:rFonts w:ascii="Wingdings" w:hAnsi="Wingdings" w:hint="default"/>
+      </w:rPr>
+    </w:lvl>
+    <w:lvl w:ilvl="3" w:tplc="04090001" w:tentative="1">
+      <w:start w:val="1"/>
+      <w:numFmt w:val="bullet"/>
+      <w:lvlText w:val=""/>
+      <w:lvlJc w:val="left"/>
+      <w:pPr>
+        <w:ind w:left="2880" w:hanging="360"/>
+      </w:pPr>
+      <w:rPr>
+        <w:rFonts w:ascii="Symbol" w:hAnsi="Symbol" w:hint="default"/>
+      </w:rPr>
+    </w:lvl>
+    <w:lvl w:ilvl="4" w:tplc="04090003" w:tentative="1">
+      <w:start w:val="1"/>
+      <w:numFmt w:val="bullet"/>
+      <w:lvlText w:val="o"/>
+      <w:lvlJc w:val="left"/>
+      <w:pPr>
+        <w:ind w:left="3600" w:hanging="360"/>
+      </w:pPr>
+      <w:rPr>
+        <w:rFonts w:ascii="Courier New" w:hAnsi="Courier New" w:cs="Courier New" w:hint="default"/>
+      </w:rPr>
+    </w:lvl>
+    <w:lvl w:ilvl="5" w:tplc="04090005" w:tentative="1">
+      <w:start w:val="1"/>
+      <w:numFmt w:val="bullet"/>
+      <w:lvlText w:val=""/>
+      <w:lvlJc w:val="left"/>
+      <w:pPr>
+        <w:ind w:left="4320" w:hanging="360"/>
+      </w:pPr>
+      <w:rPr>
+        <w:rFonts w:ascii="Wingdings" w:hAnsi="Wingdings" w:hint="default"/>
+      </w:rPr>
+    </w:lvl>
+    <w:lvl w:ilvl="6" w:tplc="04090001" w:tentative="1">
+      <w:start w:val="1"/>
+      <w:numFmt w:val="bullet"/>
+      <w:lvlText w:val=""/>
+      <w:lvlJc w:val="left"/>
+      <w:pPr>
+        <w:ind w:left="5040" w:hanging="360"/>
+      </w:pPr>
+      <w:rPr>
+        <w:rFonts w:ascii="Symbol" w:hAnsi="Symbol" w:hint="default"/>
+      </w:rPr>
+    </w:lvl>
+    <w:lvl w:ilvl="7" w:tplc="04090003" w:tentative="1">
+      <w:start w:val="1"/>
+      <w:numFmt w:val="bullet"/>
+      <w:lvlText w:val="o"/>
+      <w:lvlJc w:val="left"/>
+      <w:pPr>
+        <w:ind w:left="5760" w:hanging="360"/>
+      </w:pPr>
+      <w:rPr>
+        <w:rFonts w:ascii="Courier New" w:hAnsi="Courier New" w:cs="Courier New" w:hint="default"/>
+      </w:rPr>
+    </w:lvl>
+    <w:lvl w:ilvl="8" w:tplc="04090005" w:tentative="1">
+      <w:start w:val="1"/>
+      <w:numFmt w:val="bullet"/>
+      <w:lvlText w:val=""/>
+      <w:lvlJc w:val="left"/>
+      <w:pPr>
+        <w:ind w:left="6480" w:hanging="360"/>
+      </w:pPr>
+      <w:rPr>
+        <w:rFonts w:ascii="Wingdings" w:hAnsi="Wingdings" w:hint="default"/>
+      </w:rPr>
+    </w:lvl>
+  </w:abstractNum>
+  <w:abstractNum w:abstractNumId="18" w15:restartNumberingAfterBreak="0">
+    <w:nsid w:val="54D2318C"/>
+    <w:multiLevelType w:val="hybridMultilevel"/>
+    <w:tmpl w:val="1FB6DCFC"/>
+    <w:lvl w:ilvl="0" w:tplc="04090001">
+      <w:start w:val="1"/>
+      <w:numFmt w:val="bullet"/>
+      <w:lvlText w:val=""/>
+      <w:lvlJc w:val="left"/>
+      <w:pPr>
+        <w:ind w:left="768" w:hanging="360"/>
+      </w:pPr>
+      <w:rPr>
+        <w:rFonts w:ascii="Symbol" w:hAnsi="Symbol" w:hint="default"/>
+      </w:rPr>
+    </w:lvl>
+    <w:lvl w:ilvl="1" w:tplc="04090003" w:tentative="1">
+      <w:start w:val="1"/>
+      <w:numFmt w:val="bullet"/>
+      <w:lvlText w:val="o"/>
+      <w:lvlJc w:val="left"/>
+      <w:pPr>
+        <w:ind w:left="1488" w:hanging="360"/>
+      </w:pPr>
+      <w:rPr>
+        <w:rFonts w:ascii="Courier New" w:hAnsi="Courier New" w:cs="Courier New" w:hint="default"/>
+      </w:rPr>
+    </w:lvl>
+    <w:lvl w:ilvl="2" w:tplc="04090005" w:tentative="1">
+      <w:start w:val="1"/>
+      <w:numFmt w:val="bullet"/>
+      <w:lvlText w:val=""/>
+      <w:lvlJc w:val="left"/>
+      <w:pPr>
+        <w:ind w:left="2208" w:hanging="360"/>
+      </w:pPr>
+      <w:rPr>
+        <w:rFonts w:ascii="Wingdings" w:hAnsi="Wingdings" w:hint="default"/>
+      </w:rPr>
+    </w:lvl>
+    <w:lvl w:ilvl="3" w:tplc="04090001" w:tentative="1">
+      <w:start w:val="1"/>
+      <w:numFmt w:val="bullet"/>
+      <w:lvlText w:val=""/>
+      <w:lvlJc w:val="left"/>
+      <w:pPr>
+        <w:ind w:left="2928" w:hanging="360"/>
+      </w:pPr>
+      <w:rPr>
+        <w:rFonts w:ascii="Symbol" w:hAnsi="Symbol" w:hint="default"/>
+      </w:rPr>
+    </w:lvl>
+    <w:lvl w:ilvl="4" w:tplc="04090003" w:tentative="1">
+      <w:start w:val="1"/>
+      <w:numFmt w:val="bullet"/>
+      <w:lvlText w:val="o"/>
+      <w:lvlJc w:val="left"/>
+      <w:pPr>
+        <w:ind w:left="3648" w:hanging="360"/>
+      </w:pPr>
+      <w:rPr>
+        <w:rFonts w:ascii="Courier New" w:hAnsi="Courier New" w:cs="Courier New" w:hint="default"/>
+      </w:rPr>
+    </w:lvl>
+    <w:lvl w:ilvl="5" w:tplc="04090005" w:tentative="1">
+      <w:start w:val="1"/>
+      <w:numFmt w:val="bullet"/>
+      <w:lvlText w:val=""/>
+      <w:lvlJc w:val="left"/>
+      <w:pPr>
+        <w:ind w:left="4368" w:hanging="360"/>
+      </w:pPr>
+      <w:rPr>
+        <w:rFonts w:ascii="Wingdings" w:hAnsi="Wingdings" w:hint="default"/>
+      </w:rPr>
+    </w:lvl>
+    <w:lvl w:ilvl="6" w:tplc="04090001" w:tentative="1">
+      <w:start w:val="1"/>
+      <w:numFmt w:val="bullet"/>
+      <w:lvlText w:val=""/>
+      <w:lvlJc w:val="left"/>
+      <w:pPr>
+        <w:ind w:left="5088" w:hanging="360"/>
+      </w:pPr>
+      <w:rPr>
+        <w:rFonts w:ascii="Symbol" w:hAnsi="Symbol" w:hint="default"/>
+      </w:rPr>
+    </w:lvl>
+    <w:lvl w:ilvl="7" w:tplc="04090003" w:tentative="1">
+      <w:start w:val="1"/>
+      <w:numFmt w:val="bullet"/>
+      <w:lvlText w:val="o"/>
+      <w:lvlJc w:val="left"/>
+      <w:pPr>
+        <w:ind w:left="5808" w:hanging="360"/>
+      </w:pPr>
+      <w:rPr>
+        <w:rFonts w:ascii="Courier New" w:hAnsi="Courier New" w:cs="Courier New" w:hint="default"/>
+      </w:rPr>
+    </w:lvl>
+    <w:lvl w:ilvl="8" w:tplc="04090005" w:tentative="1">
+      <w:start w:val="1"/>
+      <w:numFmt w:val="bullet"/>
+      <w:lvlText w:val=""/>
+      <w:lvlJc w:val="left"/>
+      <w:pPr>
+        <w:ind w:left="6528" w:hanging="360"/>
+      </w:pPr>
+      <w:rPr>
+        <w:rFonts w:ascii="Wingdings" w:hAnsi="Wingdings" w:hint="default"/>
+      </w:rPr>
+    </w:lvl>
+  </w:abstractNum>
+  <w:abstractNum w:abstractNumId="19" w15:restartNumberingAfterBreak="0">
+    <w:nsid w:val="568F7046"/>
+    <w:multiLevelType w:val="hybridMultilevel"/>
+    <w:tmpl w:val="0E7AC808"/>
+    <w:lvl w:ilvl="0" w:tplc="04090001">
+      <w:start w:val="1"/>
+      <w:numFmt w:val="bullet"/>
+      <w:lvlText w:val=""/>
+      <w:lvlJc w:val="left"/>
+      <w:pPr>
+        <w:ind w:left="768" w:hanging="360"/>
+      </w:pPr>
+      <w:rPr>
+        <w:rFonts w:ascii="Symbol" w:hAnsi="Symbol" w:hint="default"/>
+      </w:rPr>
+    </w:lvl>
+    <w:lvl w:ilvl="1" w:tplc="04090003" w:tentative="1">
+      <w:start w:val="1"/>
+      <w:numFmt w:val="bullet"/>
+      <w:lvlText w:val="o"/>
+      <w:lvlJc w:val="left"/>
+      <w:pPr>
+        <w:ind w:left="1488" w:hanging="360"/>
+      </w:pPr>
+      <w:rPr>
+        <w:rFonts w:ascii="Courier New" w:hAnsi="Courier New" w:cs="Courier New" w:hint="default"/>
+      </w:rPr>
+    </w:lvl>
+    <w:lvl w:ilvl="2" w:tplc="04090005" w:tentative="1">
+      <w:start w:val="1"/>
+      <w:numFmt w:val="bullet"/>
+      <w:lvlText w:val=""/>
+      <w:lvlJc w:val="left"/>
+      <w:pPr>
+        <w:ind w:left="2208" w:hanging="360"/>
+      </w:pPr>
+      <w:rPr>
+        <w:rFonts w:ascii="Wingdings" w:hAnsi="Wingdings" w:hint="default"/>
+      </w:rPr>
+    </w:lvl>
+    <w:lvl w:ilvl="3" w:tplc="04090001" w:tentative="1">
+      <w:start w:val="1"/>
+      <w:numFmt w:val="bullet"/>
+      <w:lvlText w:val=""/>
+      <w:lvlJc w:val="left"/>
+      <w:pPr>
+        <w:ind w:left="2928" w:hanging="360"/>
+      </w:pPr>
+      <w:rPr>
+        <w:rFonts w:ascii="Symbol" w:hAnsi="Symbol" w:hint="default"/>
+      </w:rPr>
+    </w:lvl>
+    <w:lvl w:ilvl="4" w:tplc="04090003" w:tentative="1">
+      <w:start w:val="1"/>
+      <w:numFmt w:val="bullet"/>
+      <w:lvlText w:val="o"/>
+      <w:lvlJc w:val="left"/>
+      <w:pPr>
+        <w:ind w:left="3648" w:hanging="360"/>
+      </w:pPr>
+      <w:rPr>
+        <w:rFonts w:ascii="Courier New" w:hAnsi="Courier New" w:cs="Courier New" w:hint="default"/>
+      </w:rPr>
+    </w:lvl>
+    <w:lvl w:ilvl="5" w:tplc="04090005" w:tentative="1">
+      <w:start w:val="1"/>
+      <w:numFmt w:val="bullet"/>
+      <w:lvlText w:val=""/>
+      <w:lvlJc w:val="left"/>
+      <w:pPr>
+        <w:ind w:left="4368" w:hanging="360"/>
+      </w:pPr>
+      <w:rPr>
+        <w:rFonts w:ascii="Wingdings" w:hAnsi="Wingdings" w:hint="default"/>
+      </w:rPr>
+    </w:lvl>
+    <w:lvl w:ilvl="6" w:tplc="04090001" w:tentative="1">
+      <w:start w:val="1"/>
+      <w:numFmt w:val="bullet"/>
+      <w:lvlText w:val=""/>
+      <w:lvlJc w:val="left"/>
+      <w:pPr>
+        <w:ind w:left="5088" w:hanging="360"/>
+      </w:pPr>
+      <w:rPr>
+        <w:rFonts w:ascii="Symbol" w:hAnsi="Symbol" w:hint="default"/>
+      </w:rPr>
+    </w:lvl>
+    <w:lvl w:ilvl="7" w:tplc="04090003" w:tentative="1">
+      <w:start w:val="1"/>
+      <w:numFmt w:val="bullet"/>
+      <w:lvlText w:val="o"/>
+      <w:lvlJc w:val="left"/>
+      <w:pPr>
+        <w:ind w:left="5808" w:hanging="360"/>
+      </w:pPr>
+      <w:rPr>
+        <w:rFonts w:ascii="Courier New" w:hAnsi="Courier New" w:cs="Courier New" w:hint="default"/>
+      </w:rPr>
+    </w:lvl>
+    <w:lvl w:ilvl="8" w:tplc="04090005" w:tentative="1">
+      <w:start w:val="1"/>
+      <w:numFmt w:val="bullet"/>
+      <w:lvlText w:val=""/>
+      <w:lvlJc w:val="left"/>
+      <w:pPr>
+        <w:ind w:left="6528" w:hanging="360"/>
+      </w:pPr>
+      <w:rPr>
+        <w:rFonts w:ascii="Wingdings" w:hAnsi="Wingdings" w:hint="default"/>
+      </w:rPr>
+    </w:lvl>
+  </w:abstractNum>
+  <w:abstractNum w:abstractNumId="20" w15:restartNumberingAfterBreak="0">
     <w:nsid w:val="59D56A74"/>
     <w:multiLevelType w:val="hybridMultilevel"/>
     <w:tmpl w:val="AFCCA36C"/>
@@ -48767,7 +50051,120 @@
       </w:rPr>
     </w:lvl>
   </w:abstractNum>
-  <w:abstractNum w:abstractNumId="17" w15:restartNumberingAfterBreak="0">
+  <w:abstractNum w:abstractNumId="21" w15:restartNumberingAfterBreak="0">
+    <w:nsid w:val="5CD068B5"/>
+    <w:multiLevelType w:val="hybridMultilevel"/>
+    <w:tmpl w:val="8BEA39D4"/>
+    <w:lvl w:ilvl="0" w:tplc="04090001">
+      <w:start w:val="1"/>
+      <w:numFmt w:val="bullet"/>
+      <w:lvlText w:val=""/>
+      <w:lvlJc w:val="left"/>
+      <w:pPr>
+        <w:ind w:left="768" w:hanging="360"/>
+      </w:pPr>
+      <w:rPr>
+        <w:rFonts w:ascii="Symbol" w:hAnsi="Symbol" w:hint="default"/>
+      </w:rPr>
+    </w:lvl>
+    <w:lvl w:ilvl="1" w:tplc="04090003" w:tentative="1">
+      <w:start w:val="1"/>
+      <w:numFmt w:val="bullet"/>
+      <w:lvlText w:val="o"/>
+      <w:lvlJc w:val="left"/>
+      <w:pPr>
+        <w:ind w:left="1488" w:hanging="360"/>
+      </w:pPr>
+      <w:rPr>
+        <w:rFonts w:ascii="Courier New" w:hAnsi="Courier New" w:cs="Courier New" w:hint="default"/>
+      </w:rPr>
+    </w:lvl>
+    <w:lvl w:ilvl="2" w:tplc="04090005" w:tentative="1">
+      <w:start w:val="1"/>
+      <w:numFmt w:val="bullet"/>
+      <w:lvlText w:val=""/>
+      <w:lvlJc w:val="left"/>
+      <w:pPr>
+        <w:ind w:left="2208" w:hanging="360"/>
+      </w:pPr>
+      <w:rPr>
+        <w:rFonts w:ascii="Wingdings" w:hAnsi="Wingdings" w:hint="default"/>
+      </w:rPr>
+    </w:lvl>
+    <w:lvl w:ilvl="3" w:tplc="04090001" w:tentative="1">
+      <w:start w:val="1"/>
+      <w:numFmt w:val="bullet"/>
+      <w:lvlText w:val=""/>
+      <w:lvlJc w:val="left"/>
+      <w:pPr>
+        <w:ind w:left="2928" w:hanging="360"/>
+      </w:pPr>
+      <w:rPr>
+        <w:rFonts w:ascii="Symbol" w:hAnsi="Symbol" w:hint="default"/>
+      </w:rPr>
+    </w:lvl>
+    <w:lvl w:ilvl="4" w:tplc="04090003" w:tentative="1">
+      <w:start w:val="1"/>
+      <w:numFmt w:val="bullet"/>
+      <w:lvlText w:val="o"/>
+      <w:lvlJc w:val="left"/>
+      <w:pPr>
+        <w:ind w:left="3648" w:hanging="360"/>
+      </w:pPr>
+      <w:rPr>
+        <w:rFonts w:ascii="Courier New" w:hAnsi="Courier New" w:cs="Courier New" w:hint="default"/>
+      </w:rPr>
+    </w:lvl>
+    <w:lvl w:ilvl="5" w:tplc="04090005" w:tentative="1">
+      <w:start w:val="1"/>
+      <w:numFmt w:val="bullet"/>
+      <w:lvlText w:val=""/>
+      <w:lvlJc w:val="left"/>
+      <w:pPr>
+        <w:ind w:left="4368" w:hanging="360"/>
+      </w:pPr>
+      <w:rPr>
+        <w:rFonts w:ascii="Wingdings" w:hAnsi="Wingdings" w:hint="default"/>
+      </w:rPr>
+    </w:lvl>
+    <w:lvl w:ilvl="6" w:tplc="04090001" w:tentative="1">
+      <w:start w:val="1"/>
+      <w:numFmt w:val="bullet"/>
+      <w:lvlText w:val=""/>
+      <w:lvlJc w:val="left"/>
+      <w:pPr>
+        <w:ind w:left="5088" w:hanging="360"/>
+      </w:pPr>
+      <w:rPr>
+        <w:rFonts w:ascii="Symbol" w:hAnsi="Symbol" w:hint="default"/>
+      </w:rPr>
+    </w:lvl>
+    <w:lvl w:ilvl="7" w:tplc="04090003" w:tentative="1">
+      <w:start w:val="1"/>
+      <w:numFmt w:val="bullet"/>
+      <w:lvlText w:val="o"/>
+      <w:lvlJc w:val="left"/>
+      <w:pPr>
+        <w:ind w:left="5808" w:hanging="360"/>
+      </w:pPr>
+      <w:rPr>
+        <w:rFonts w:ascii="Courier New" w:hAnsi="Courier New" w:cs="Courier New" w:hint="default"/>
+      </w:rPr>
+    </w:lvl>
+    <w:lvl w:ilvl="8" w:tplc="04090005" w:tentative="1">
+      <w:start w:val="1"/>
+      <w:numFmt w:val="bullet"/>
+      <w:lvlText w:val=""/>
+      <w:lvlJc w:val="left"/>
+      <w:pPr>
+        <w:ind w:left="6528" w:hanging="360"/>
+      </w:pPr>
+      <w:rPr>
+        <w:rFonts w:ascii="Wingdings" w:hAnsi="Wingdings" w:hint="default"/>
+      </w:rPr>
+    </w:lvl>
+  </w:abstractNum>
+  <w:abstractNum w:abstractNumId="22" w15:restartNumberingAfterBreak="0">
     <w:nsid w:val="5D15D8A9"/>
     <w:multiLevelType w:val="hybridMultilevel"/>
     <w:tmpl w:val="136A123E"/>
@@ -48880,7 +50277,120 @@
       </w:rPr>
     </w:lvl>
   </w:abstractNum>
-  <w:abstractNum w:abstractNumId="18" w15:restartNumberingAfterBreak="0">
+  <w:abstractNum w:abstractNumId="23" w15:restartNumberingAfterBreak="0">
+    <w:nsid w:val="5EA9571A"/>
+    <w:multiLevelType w:val="hybridMultilevel"/>
+    <w:tmpl w:val="97EA85B8"/>
+    <w:lvl w:ilvl="0" w:tplc="04090001">
+      <w:start w:val="1"/>
+      <w:numFmt w:val="bullet"/>
+      <w:lvlText w:val=""/>
+      <w:lvlJc w:val="left"/>
+      <w:pPr>
+        <w:ind w:left="768" w:hanging="360"/>
+      </w:pPr>
+      <w:rPr>
+        <w:rFonts w:ascii="Symbol" w:hAnsi="Symbol" w:hint="default"/>
+      </w:rPr>
+    </w:lvl>
+    <w:lvl w:ilvl="1" w:tplc="04090003" w:tentative="1">
+      <w:start w:val="1"/>
+      <w:numFmt w:val="bullet"/>
+      <w:lvlText w:val="o"/>
+      <w:lvlJc w:val="left"/>
+      <w:pPr>
+        <w:ind w:left="1488" w:hanging="360"/>
+      </w:pPr>
+      <w:rPr>
+        <w:rFonts w:ascii="Courier New" w:hAnsi="Courier New" w:cs="Courier New" w:hint="default"/>
+      </w:rPr>
+    </w:lvl>
+    <w:lvl w:ilvl="2" w:tplc="04090005" w:tentative="1">
+      <w:start w:val="1"/>
+      <w:numFmt w:val="bullet"/>
+      <w:lvlText w:val=""/>
+      <w:lvlJc w:val="left"/>
+      <w:pPr>
+        <w:ind w:left="2208" w:hanging="360"/>
+      </w:pPr>
+      <w:rPr>
+        <w:rFonts w:ascii="Wingdings" w:hAnsi="Wingdings" w:hint="default"/>
+      </w:rPr>
+    </w:lvl>
+    <w:lvl w:ilvl="3" w:tplc="04090001" w:tentative="1">
+      <w:start w:val="1"/>
+      <w:numFmt w:val="bullet"/>
+      <w:lvlText w:val=""/>
+      <w:lvlJc w:val="left"/>
+      <w:pPr>
+        <w:ind w:left="2928" w:hanging="360"/>
+      </w:pPr>
+      <w:rPr>
+        <w:rFonts w:ascii="Symbol" w:hAnsi="Symbol" w:hint="default"/>
+      </w:rPr>
+    </w:lvl>
+    <w:lvl w:ilvl="4" w:tplc="04090003" w:tentative="1">
+      <w:start w:val="1"/>
+      <w:numFmt w:val="bullet"/>
+      <w:lvlText w:val="o"/>
+      <w:lvlJc w:val="left"/>
+      <w:pPr>
+        <w:ind w:left="3648" w:hanging="360"/>
+      </w:pPr>
+      <w:rPr>
+        <w:rFonts w:ascii="Courier New" w:hAnsi="Courier New" w:cs="Courier New" w:hint="default"/>
+      </w:rPr>
+    </w:lvl>
+    <w:lvl w:ilvl="5" w:tplc="04090005" w:tentative="1">
+      <w:start w:val="1"/>
+      <w:numFmt w:val="bullet"/>
+      <w:lvlText w:val=""/>
+      <w:lvlJc w:val="left"/>
+      <w:pPr>
+        <w:ind w:left="4368" w:hanging="360"/>
+      </w:pPr>
+      <w:rPr>
+        <w:rFonts w:ascii="Wingdings" w:hAnsi="Wingdings" w:hint="default"/>
+      </w:rPr>
+    </w:lvl>
+    <w:lvl w:ilvl="6" w:tplc="04090001" w:tentative="1">
+      <w:start w:val="1"/>
+      <w:numFmt w:val="bullet"/>
+      <w:lvlText w:val=""/>
+      <w:lvlJc w:val="left"/>
+      <w:pPr>
+        <w:ind w:left="5088" w:hanging="360"/>
+      </w:pPr>
+      <w:rPr>
+        <w:rFonts w:ascii="Symbol" w:hAnsi="Symbol" w:hint="default"/>
+      </w:rPr>
+    </w:lvl>
+    <w:lvl w:ilvl="7" w:tplc="04090003" w:tentative="1">
+      <w:start w:val="1"/>
+      <w:numFmt w:val="bullet"/>
+      <w:lvlText w:val="o"/>
+      <w:lvlJc w:val="left"/>
+      <w:pPr>
+        <w:ind w:left="5808" w:hanging="360"/>
+      </w:pPr>
+      <w:rPr>
+        <w:rFonts w:ascii="Courier New" w:hAnsi="Courier New" w:cs="Courier New" w:hint="default"/>
+      </w:rPr>
+    </w:lvl>
+    <w:lvl w:ilvl="8" w:tplc="04090005" w:tentative="1">
+      <w:start w:val="1"/>
+      <w:numFmt w:val="bullet"/>
+      <w:lvlText w:val=""/>
+      <w:lvlJc w:val="left"/>
+      <w:pPr>
+        <w:ind w:left="6528" w:hanging="360"/>
+      </w:pPr>
+      <w:rPr>
+        <w:rFonts w:ascii="Wingdings" w:hAnsi="Wingdings" w:hint="default"/>
+      </w:rPr>
+    </w:lvl>
+  </w:abstractNum>
+  <w:abstractNum w:abstractNumId="24" w15:restartNumberingAfterBreak="0">
     <w:nsid w:val="690859C4"/>
     <w:multiLevelType w:val="hybridMultilevel"/>
     <w:tmpl w:val="E970EBBE"/>
@@ -48993,7 +50503,7 @@
       </w:rPr>
     </w:lvl>
   </w:abstractNum>
-  <w:abstractNum w:abstractNumId="19" w15:restartNumberingAfterBreak="0">
+  <w:abstractNum w:abstractNumId="25" w15:restartNumberingAfterBreak="0">
     <w:nsid w:val="69639F6C"/>
     <w:multiLevelType w:val="hybridMultilevel"/>
     <w:tmpl w:val="C3AC118C"/>
@@ -49106,7 +50616,7 @@
       </w:rPr>
     </w:lvl>
   </w:abstractNum>
-  <w:abstractNum w:abstractNumId="20" w15:restartNumberingAfterBreak="0">
+  <w:abstractNum w:abstractNumId="26" w15:restartNumberingAfterBreak="0">
     <w:nsid w:val="6D01B0F3"/>
     <w:multiLevelType w:val="hybridMultilevel"/>
     <w:tmpl w:val="70A602BE"/>
@@ -49219,7 +50729,7 @@
       </w:rPr>
     </w:lvl>
   </w:abstractNum>
-  <w:abstractNum w:abstractNumId="21" w15:restartNumberingAfterBreak="0">
+  <w:abstractNum w:abstractNumId="27" w15:restartNumberingAfterBreak="0">
     <w:nsid w:val="6D47C2B8"/>
     <w:multiLevelType w:val="hybridMultilevel"/>
     <w:tmpl w:val="2A264C6E"/>
@@ -49332,7 +50842,120 @@
       </w:rPr>
     </w:lvl>
   </w:abstractNum>
-  <w:abstractNum w:abstractNumId="22" w15:restartNumberingAfterBreak="0">
+  <w:abstractNum w:abstractNumId="28" w15:restartNumberingAfterBreak="0">
+    <w:nsid w:val="6E917483"/>
+    <w:multiLevelType w:val="hybridMultilevel"/>
+    <w:tmpl w:val="0D4205D6"/>
+    <w:lvl w:ilvl="0" w:tplc="04090001">
+      <w:start w:val="1"/>
+      <w:numFmt w:val="bullet"/>
+      <w:lvlText w:val=""/>
+      <w:lvlJc w:val="left"/>
+      <w:pPr>
+        <w:ind w:left="720" w:hanging="360"/>
+      </w:pPr>
+      <w:rPr>
+        <w:rFonts w:ascii="Symbol" w:hAnsi="Symbol" w:hint="default"/>
+      </w:rPr>
+    </w:lvl>
+    <w:lvl w:ilvl="1" w:tplc="04090003" w:tentative="1">
+      <w:start w:val="1"/>
+      <w:numFmt w:val="bullet"/>
+      <w:lvlText w:val="o"/>
+      <w:lvlJc w:val="left"/>
+      <w:pPr>
+        <w:ind w:left="1440" w:hanging="360"/>
+      </w:pPr>
+      <w:rPr>
+        <w:rFonts w:ascii="Courier New" w:hAnsi="Courier New" w:cs="Courier New" w:hint="default"/>
+      </w:rPr>
+    </w:lvl>
+    <w:lvl w:ilvl="2" w:tplc="04090005" w:tentative="1">
+      <w:start w:val="1"/>
+      <w:numFmt w:val="bullet"/>
+      <w:lvlText w:val=""/>
+      <w:lvlJc w:val="left"/>
+      <w:pPr>
+        <w:ind w:left="2160" w:hanging="360"/>
+      </w:pPr>
+      <w:rPr>
+        <w:rFonts w:ascii="Wingdings" w:hAnsi="Wingdings" w:hint="default"/>
+      </w:rPr>
+    </w:lvl>
+    <w:lvl w:ilvl="3" w:tplc="04090001" w:tentative="1">
+      <w:start w:val="1"/>
+      <w:numFmt w:val="bullet"/>
+      <w:lvlText w:val=""/>
+      <w:lvlJc w:val="left"/>
+      <w:pPr>
+        <w:ind w:left="2880" w:hanging="360"/>
+      </w:pPr>
+      <w:rPr>
+        <w:rFonts w:ascii="Symbol" w:hAnsi="Symbol" w:hint="default"/>
+      </w:rPr>
+    </w:lvl>
+    <w:lvl w:ilvl="4" w:tplc="04090003" w:tentative="1">
+      <w:start w:val="1"/>
+      <w:numFmt w:val="bullet"/>
+      <w:lvlText w:val="o"/>
+      <w:lvlJc w:val="left"/>
+      <w:pPr>
+        <w:ind w:left="3600" w:hanging="360"/>
+      </w:pPr>
+      <w:rPr>
+        <w:rFonts w:ascii="Courier New" w:hAnsi="Courier New" w:cs="Courier New" w:hint="default"/>
+      </w:rPr>
+    </w:lvl>
+    <w:lvl w:ilvl="5" w:tplc="04090005" w:tentative="1">
+      <w:start w:val="1"/>
+      <w:numFmt w:val="bullet"/>
+      <w:lvlText w:val=""/>
+      <w:lvlJc w:val="left"/>
+      <w:pPr>
+        <w:ind w:left="4320" w:hanging="360"/>
+      </w:pPr>
+      <w:rPr>
+        <w:rFonts w:ascii="Wingdings" w:hAnsi="Wingdings" w:hint="default"/>
+      </w:rPr>
+    </w:lvl>
+    <w:lvl w:ilvl="6" w:tplc="04090001" w:tentative="1">
+      <w:start w:val="1"/>
+      <w:numFmt w:val="bullet"/>
+      <w:lvlText w:val=""/>
+      <w:lvlJc w:val="left"/>
+      <w:pPr>
+        <w:ind w:left="5040" w:hanging="360"/>
+      </w:pPr>
+      <w:rPr>
+        <w:rFonts w:ascii="Symbol" w:hAnsi="Symbol" w:hint="default"/>
+      </w:rPr>
+    </w:lvl>
+    <w:lvl w:ilvl="7" w:tplc="04090003" w:tentative="1">
+      <w:start w:val="1"/>
+      <w:numFmt w:val="bullet"/>
+      <w:lvlText w:val="o"/>
+      <w:lvlJc w:val="left"/>
+      <w:pPr>
+        <w:ind w:left="5760" w:hanging="360"/>
+      </w:pPr>
+      <w:rPr>
+        <w:rFonts w:ascii="Courier New" w:hAnsi="Courier New" w:cs="Courier New" w:hint="default"/>
+      </w:rPr>
+    </w:lvl>
+    <w:lvl w:ilvl="8" w:tplc="04090005" w:tentative="1">
+      <w:start w:val="1"/>
+      <w:numFmt w:val="bullet"/>
+      <w:lvlText w:val=""/>
+      <w:lvlJc w:val="left"/>
+      <w:pPr>
+        <w:ind w:left="6480" w:hanging="360"/>
+      </w:pPr>
+      <w:rPr>
+        <w:rFonts w:ascii="Wingdings" w:hAnsi="Wingdings" w:hint="default"/>
+      </w:rPr>
+    </w:lvl>
+  </w:abstractNum>
+  <w:abstractNum w:abstractNumId="29" w15:restartNumberingAfterBreak="0">
     <w:nsid w:val="7B33AE6A"/>
     <w:multiLevelType w:val="hybridMultilevel"/>
     <w:tmpl w:val="E3C24F9E"/>
@@ -49445,7 +51068,7 @@
       </w:rPr>
     </w:lvl>
   </w:abstractNum>
-  <w:abstractNum w:abstractNumId="23" w15:restartNumberingAfterBreak="0">
+  <w:abstractNum w:abstractNumId="30" w15:restartNumberingAfterBreak="0">
     <w:nsid w:val="7B356F67"/>
     <w:multiLevelType w:val="hybridMultilevel"/>
     <w:tmpl w:val="0EFC2DCC"/>
@@ -49559,76 +51182,97 @@
     </w:lvl>
   </w:abstractNum>
   <w:num w:numId="1" w16cid:durableId="319846909">
-    <w:abstractNumId w:val="16"/>
+    <w:abstractNumId w:val="20"/>
   </w:num>
   <w:num w:numId="2" w16cid:durableId="1020013205">
     <w:abstractNumId w:val="0"/>
   </w:num>
   <w:num w:numId="3" w16cid:durableId="203099592">
+    <w:abstractNumId w:val="13"/>
+  </w:num>
+  <w:num w:numId="4" w16cid:durableId="438378117">
+    <w:abstractNumId w:val="10"/>
+  </w:num>
+  <w:num w:numId="5" w16cid:durableId="2080638526">
+    <w:abstractNumId w:val="14"/>
+  </w:num>
+  <w:num w:numId="6" w16cid:durableId="1868981275">
+    <w:abstractNumId w:val="11"/>
+  </w:num>
+  <w:num w:numId="7" w16cid:durableId="1298489672">
+    <w:abstractNumId w:val="3"/>
+  </w:num>
+  <w:num w:numId="8" w16cid:durableId="1197154188">
+    <w:abstractNumId w:val="7"/>
+  </w:num>
+  <w:num w:numId="9" w16cid:durableId="1020353920">
+    <w:abstractNumId w:val="16"/>
+  </w:num>
+  <w:num w:numId="10" w16cid:durableId="1041321764">
+    <w:abstractNumId w:val="30"/>
+  </w:num>
+  <w:num w:numId="11" w16cid:durableId="1852840457">
+    <w:abstractNumId w:val="22"/>
+  </w:num>
+  <w:num w:numId="12" w16cid:durableId="39593356">
+    <w:abstractNumId w:val="15"/>
+  </w:num>
+  <w:num w:numId="13" w16cid:durableId="1192258860">
     <w:abstractNumId w:val="12"/>
   </w:num>
-  <w:num w:numId="4" w16cid:durableId="438378117">
+  <w:num w:numId="14" w16cid:durableId="1564372730">
+    <w:abstractNumId w:val="25"/>
+  </w:num>
+  <w:num w:numId="15" w16cid:durableId="1777478750">
     <w:abstractNumId w:val="9"/>
   </w:num>
-  <w:num w:numId="5" w16cid:durableId="2080638526">
-    <w:abstractNumId w:val="13"/>
+  <w:num w:numId="16" w16cid:durableId="57900265">
+    <w:abstractNumId w:val="5"/>
   </w:num>
-  <w:num w:numId="6" w16cid:durableId="1868981275">
-    <w:abstractNumId w:val="10"/>
+  <w:num w:numId="17" w16cid:durableId="379592444">
+    <w:abstractNumId w:val="6"/>
   </w:num>
-  <w:num w:numId="7" w16cid:durableId="1298489672">
+  <w:num w:numId="18" w16cid:durableId="1359770574">
+    <w:abstractNumId w:val="4"/>
+  </w:num>
+  <w:num w:numId="19" w16cid:durableId="950818976">
+    <w:abstractNumId w:val="27"/>
+  </w:num>
+  <w:num w:numId="20" w16cid:durableId="1488323802">
+    <w:abstractNumId w:val="26"/>
+  </w:num>
+  <w:num w:numId="21" w16cid:durableId="1177691472">
     <w:abstractNumId w:val="2"/>
   </w:num>
-  <w:num w:numId="8" w16cid:durableId="1197154188">
-    <w:abstractNumId w:val="6"/>
+  <w:num w:numId="22" w16cid:durableId="1149521521">
+    <w:abstractNumId w:val="24"/>
   </w:num>
-  <w:num w:numId="9" w16cid:durableId="1020353920">
-    <w:abstractNumId w:val="15"/>
+  <w:num w:numId="23" w16cid:durableId="2095734805">
+    <w:abstractNumId w:val="29"/>
   </w:num>
-  <w:num w:numId="10" w16cid:durableId="1041321764">
+  <w:num w:numId="24" w16cid:durableId="740493383">
+    <w:abstractNumId w:val="8"/>
+  </w:num>
+  <w:num w:numId="25" w16cid:durableId="1670715935">
+    <w:abstractNumId w:val="17"/>
+  </w:num>
+  <w:num w:numId="26" w16cid:durableId="860166727">
+    <w:abstractNumId w:val="21"/>
+  </w:num>
+  <w:num w:numId="27" w16cid:durableId="203906796">
     <w:abstractNumId w:val="23"/>
   </w:num>
-  <w:num w:numId="11" w16cid:durableId="1852840457">
-    <w:abstractNumId w:val="17"/>
+  <w:num w:numId="28" w16cid:durableId="985549914">
+    <w:abstractNumId w:val="28"/>
   </w:num>
-  <w:num w:numId="12" w16cid:durableId="39593356">
-    <w:abstractNumId w:val="14"/>
-  </w:num>
-  <w:num w:numId="13" w16cid:durableId="1192258860">
-    <w:abstractNumId w:val="11"/>
-  </w:num>
-  <w:num w:numId="14" w16cid:durableId="1564372730">
-    <w:abstractNumId w:val="19"/>
-  </w:num>
-  <w:num w:numId="15" w16cid:durableId="1777478750">
-    <w:abstractNumId w:val="8"/>
-  </w:num>
-  <w:num w:numId="16" w16cid:durableId="57900265">
-    <w:abstractNumId w:val="4"/>
-  </w:num>
-  <w:num w:numId="17" w16cid:durableId="379592444">
-    <w:abstractNumId w:val="5"/>
-  </w:num>
-  <w:num w:numId="18" w16cid:durableId="1359770574">
-    <w:abstractNumId w:val="3"/>
-  </w:num>
-  <w:num w:numId="19" w16cid:durableId="950818976">
-    <w:abstractNumId w:val="21"/>
-  </w:num>
-  <w:num w:numId="20" w16cid:durableId="1488323802">
-    <w:abstractNumId w:val="20"/>
-  </w:num>
-  <w:num w:numId="21" w16cid:durableId="1177691472">
+  <w:num w:numId="29" w16cid:durableId="408618854">
     <w:abstractNumId w:val="1"/>
   </w:num>
-  <w:num w:numId="22" w16cid:durableId="1149521521">
+  <w:num w:numId="30" w16cid:durableId="1716932371">
     <w:abstractNumId w:val="18"/>
   </w:num>
-  <w:num w:numId="23" w16cid:durableId="2095734805">
-    <w:abstractNumId w:val="22"/>
-  </w:num>
-  <w:num w:numId="24" w16cid:durableId="740493383">
-    <w:abstractNumId w:val="7"/>
+  <w:num w:numId="31" w16cid:durableId="997004714">
+    <w:abstractNumId w:val="19"/>
   </w:num>
   <w:numIdMacAtCleanup w:val="24"/>
 </w:numbering>
@@ -50467,17 +52111,6 @@
 </file>
 
 <file path=customXml/item1.xml><?xml version="1.0" encoding="utf-8"?>
-<p:properties xmlns:p="http://schemas.microsoft.com/office/2006/metadata/properties" xmlns:xsi="http://www.w3.org/2001/XMLSchema-instance" xmlns:pc="http://schemas.microsoft.com/office/infopath/2007/PartnerControls">
-  <documentManagement>
-    <TaxCatchAll xmlns="0d803109-e11b-45d4-a4e8-5bf0740163af" xsi:nil="true"/>
-    <lcf76f155ced4ddcb4097134ff3c332f xmlns="31aac78f-6ed8-4134-ac7e-47c186d487c3">
-      <Terms xmlns="http://schemas.microsoft.com/office/infopath/2007/PartnerControls"/>
-    </lcf76f155ced4ddcb4097134ff3c332f>
-  </documentManagement>
-</p:properties>
-</file>
-
-<file path=customXml/item2.xml><?xml version="1.0" encoding="utf-8"?>
 <ct:contentTypeSchema xmlns:ct="http://schemas.microsoft.com/office/2006/metadata/contentType" xmlns:ma="http://schemas.microsoft.com/office/2006/metadata/properties/metaAttributes" ct:_="" ma:_="" ma:contentTypeName="Document" ma:contentTypeID="0x01010078E5C03F786D684AB79627F2BAF5AB3A" ma:contentTypeVersion="12" ma:contentTypeDescription="Create a new document." ma:contentTypeScope="" ma:versionID="6753d19c26ced2570449d2cfe2fd38cd">
   <xsd:schema xmlns:xsd="http://www.w3.org/2001/XMLSchema" xmlns:xs="http://www.w3.org/2001/XMLSchema" xmlns:p="http://schemas.microsoft.com/office/2006/metadata/properties" xmlns:ns2="31aac78f-6ed8-4134-ac7e-47c186d487c3" xmlns:ns3="0d803109-e11b-45d4-a4e8-5bf0740163af" targetNamespace="http://schemas.microsoft.com/office/2006/metadata/properties" ma:root="true" ma:fieldsID="59531f12ec9f3761682ad3919ac9365f" ns2:_="" ns3:_="">
     <xsd:import namespace="31aac78f-6ed8-4134-ac7e-47c186d487c3"/>
@@ -50694,6 +52327,17 @@
 </ct:contentTypeSchema>
 </file>
 
+<file path=customXml/item2.xml><?xml version="1.0" encoding="utf-8"?>
+<p:properties xmlns:p="http://schemas.microsoft.com/office/2006/metadata/properties" xmlns:xsi="http://www.w3.org/2001/XMLSchema-instance" xmlns:pc="http://schemas.microsoft.com/office/infopath/2007/PartnerControls">
+  <documentManagement>
+    <TaxCatchAll xmlns="0d803109-e11b-45d4-a4e8-5bf0740163af" xsi:nil="true"/>
+    <lcf76f155ced4ddcb4097134ff3c332f xmlns="31aac78f-6ed8-4134-ac7e-47c186d487c3">
+      <Terms xmlns="http://schemas.microsoft.com/office/infopath/2007/PartnerControls"/>
+    </lcf76f155ced4ddcb4097134ff3c332f>
+  </documentManagement>
+</p:properties>
+</file>
+
 <file path=customXml/item3.xml><?xml version="1.0" encoding="utf-8"?>
 <?mso-contentType ?>
 <FormTemplates xmlns="http://schemas.microsoft.com/sharepoint/v3/contenttype/forms">
@@ -50704,17 +52348,6 @@
 </file>
 
 <file path=customXml/itemProps1.xml><?xml version="1.0" encoding="utf-8"?>
-<ds:datastoreItem xmlns:ds="http://schemas.openxmlformats.org/officeDocument/2006/customXml" ds:itemID="{F7D7758F-E6B3-439D-9594-E02390412104}">
-  <ds:schemaRefs>
-    <ds:schemaRef ds:uri="http://schemas.microsoft.com/office/2006/metadata/properties"/>
-    <ds:schemaRef ds:uri="http://schemas.microsoft.com/office/infopath/2007/PartnerControls"/>
-    <ds:schemaRef ds:uri="0d803109-e11b-45d4-a4e8-5bf0740163af"/>
-    <ds:schemaRef ds:uri="31aac78f-6ed8-4134-ac7e-47c186d487c3"/>
-  </ds:schemaRefs>
-</ds:datastoreItem>
-</file>
-
-<file path=customXml/itemProps2.xml><?xml version="1.0" encoding="utf-8"?>
 <ds:datastoreItem xmlns:ds="http://schemas.openxmlformats.org/officeDocument/2006/customXml" ds:itemID="{8FF870E6-A3E9-44E7-B547-B0FB4C057A6B}">
   <ds:schemaRefs>
     <ds:schemaRef ds:uri="http://schemas.microsoft.com/office/2006/metadata/contentType"/>
@@ -50733,6 +52366,17 @@
 </ds:datastoreItem>
 </file>
 
+<file path=customXml/itemProps2.xml><?xml version="1.0" encoding="utf-8"?>
+<ds:datastoreItem xmlns:ds="http://schemas.openxmlformats.org/officeDocument/2006/customXml" ds:itemID="{F7D7758F-E6B3-439D-9594-E02390412104}">
+  <ds:schemaRefs>
+    <ds:schemaRef ds:uri="http://schemas.microsoft.com/office/2006/metadata/properties"/>
+    <ds:schemaRef ds:uri="http://schemas.microsoft.com/office/infopath/2007/PartnerControls"/>
+    <ds:schemaRef ds:uri="0d803109-e11b-45d4-a4e8-5bf0740163af"/>
+    <ds:schemaRef ds:uri="31aac78f-6ed8-4134-ac7e-47c186d487c3"/>
+  </ds:schemaRefs>
+</ds:datastoreItem>
+</file>
+
 <file path=customXml/itemProps3.xml><?xml version="1.0" encoding="utf-8"?>
 <ds:datastoreItem xmlns:ds="http://schemas.openxmlformats.org/officeDocument/2006/customXml" ds:itemID="{2AF6DDEE-6BBA-43C9-AF73-E090023B26AB}">
   <ds:schemaRefs>

</xml_diff>